<commit_message>
confirmed the replaements that ive implemented so far
</commit_message>
<xml_diff>
--- a/info/Comments_Ale.docx
+++ b/info/Comments_Ale.docx
@@ -16,16 +16,7 @@
           <w:szCs w:val="24"/>
           <w:lang w:val="it-IT"/>
         </w:rPr>
-        <w:t>C</w:t>
-      </w:r>
-      <w:r>
-        <w:rPr>
-          <w:color w:val="000000"/>
-          <w:sz w:val="24"/>
-          <w:szCs w:val="24"/>
-          <w:lang w:val="it-IT"/>
-        </w:rPr>
-        <w:t>olor code:</w:t>
+        <w:t>Color code:</w:t>
       </w:r>
     </w:p>
     <w:p>
@@ -110,7 +101,10 @@
       </w:pPr>
       <w:r>
         <w:rPr>
-          <w:color w:val="000000"/>
+          <w:color w:val="ED1C24"/>
+          <w:sz w:val="24"/>
+          <w:szCs w:val="24"/>
+          <w:lang w:val="de-DE"/>
         </w:rPr>
       </w:r>
     </w:p>
@@ -165,20 +159,22 @@
       </w:pPr>
       <w:r>
         <w:rPr>
+          <w:sz w:val="24"/>
+          <w:szCs w:val="24"/>
+          <w:lang w:val="de-DE"/>
+        </w:rPr>
+      </w:r>
+    </w:p>
+    <w:p>
+      <w:pPr>
+        <w:pStyle w:val="Body"/>
+        <w:rPr>
           <w:color w:val="000000"/>
         </w:rPr>
-      </w:r>
-    </w:p>
-    <w:p>
-      <w:pPr>
-        <w:pStyle w:val="Body"/>
+      </w:pPr>
+      <w:r>
         <w:rPr>
           <w:color w:val="000000"/>
-        </w:rPr>
-      </w:pPr>
-      <w:r>
-        <w:rPr>
-          <w:color w:val="000000"/>
           <w:sz w:val="24"/>
           <w:szCs w:val="24"/>
           <w:lang w:val="de-DE"/>
@@ -197,7 +193,9 @@
       </w:pPr>
       <w:r>
         <w:rPr>
-          <w:color w:val="000000"/>
+          <w:sz w:val="24"/>
+          <w:szCs w:val="24"/>
+          <w:lang w:val="de-DE"/>
         </w:rPr>
       </w:r>
     </w:p>
@@ -258,20 +256,22 @@
       </w:pPr>
       <w:r>
         <w:rPr>
+          <w:sz w:val="24"/>
+          <w:szCs w:val="24"/>
+          <w:lang w:val="de-DE"/>
+        </w:rPr>
+      </w:r>
+    </w:p>
+    <w:p>
+      <w:pPr>
+        <w:pStyle w:val="Body"/>
+        <w:rPr>
           <w:color w:val="000000"/>
         </w:rPr>
-      </w:r>
-    </w:p>
-    <w:p>
-      <w:pPr>
-        <w:pStyle w:val="Body"/>
+      </w:pPr>
+      <w:r>
         <w:rPr>
           <w:color w:val="000000"/>
-        </w:rPr>
-      </w:pPr>
-      <w:r>
-        <w:rPr>
-          <w:color w:val="000000"/>
           <w:sz w:val="24"/>
           <w:szCs w:val="24"/>
           <w:lang w:val="it-IT"/>
@@ -290,8 +290,98 @@
       </w:pPr>
       <w:r>
         <w:rPr>
+          <w:sz w:val="24"/>
+          <w:szCs w:val="24"/>
+          <w:lang w:val="it-IT"/>
+        </w:rPr>
+      </w:r>
+    </w:p>
+    <w:p>
+      <w:pPr>
+        <w:pStyle w:val="Body"/>
+        <w:rPr>
           <w:color w:val="00AAAD"/>
         </w:rPr>
+      </w:pPr>
+      <w:r>
+        <w:rPr>
+          <w:color w:val="72BF44"/>
+          <w:sz w:val="24"/>
+          <w:szCs w:val="24"/>
+          <w:lang w:val="it-IT"/>
+        </w:rPr>
+        <w:t xml:space="preserve">Line 2: </w:t>
+      </w:r>
+      <w:r>
+        <w:rPr>
+          <w:color w:val="72BF44"/>
+          <w:sz w:val="24"/>
+          <w:szCs w:val="24"/>
+          <w:lang w:val="de-DE"/>
+        </w:rPr>
+        <w:t>[INSERT CHAPTER NUMBER]</w:t>
+      </w:r>
+      <w:r>
+        <w:rPr>
+          <w:color w:val="72BF44"/>
+          <w:sz w:val="24"/>
+          <w:szCs w:val="24"/>
+          <w:lang w:val="it-IT"/>
+        </w:rPr>
+        <w:t xml:space="preserve"> = </w:t>
+      </w:r>
+      <w:r>
+        <w:rPr>
+          <w:color w:val="72BF44"/>
+          <w:sz w:val="24"/>
+          <w:szCs w:val="24"/>
+          <w:lang w:val="es-ES_tradnl"/>
+        </w:rPr>
+        <w:t xml:space="preserve">sacar </w:t>
+      </w:r>
+      <w:r>
+        <w:rPr>
+          <w:color w:val="72BF44"/>
+          <w:sz w:val="24"/>
+          <w:szCs w:val="24"/>
+          <w:lang w:val="it-IT"/>
+        </w:rPr>
+        <w:t>solamente el numero del campo</w:t>
+      </w:r>
+      <w:r>
+        <w:rPr>
+          <w:color w:val="72BF44"/>
+          <w:sz w:val="24"/>
+          <w:szCs w:val="24"/>
+        </w:rPr>
+        <w:t xml:space="preserve"> </w:t>
+      </w:r>
+      <w:r>
+        <w:rPr>
+          <w:color w:val="72BF44"/>
+          <w:sz w:val="24"/>
+          <w:szCs w:val="24"/>
+          <w:lang w:val="it-IT"/>
+        </w:rPr>
+        <w:t>“</w:t>
+      </w:r>
+      <w:r>
+        <w:rPr>
+          <w:color w:val="72BF44"/>
+          <w:sz w:val="24"/>
+          <w:szCs w:val="24"/>
+          <w:lang w:val="en-US"/>
+        </w:rPr>
+        <w:t>field_ds_chapter</w:t>
+      </w:r>
+      <w:r>
+        <w:rPr>
+          <w:color w:val="72BF44"/>
+          <w:sz w:val="24"/>
+          <w:szCs w:val="24"/>
+          <w:lang w:val="it-IT"/>
+        </w:rPr>
+        <w:t>”</w:t>
       </w:r>
     </w:p>
     <w:p>
@@ -299,6 +389,8 @@
         <w:pStyle w:val="Body"/>
         <w:rPr>
           <w:color w:val="00AAAD"/>
+          <w:sz w:val="24"/>
+          <w:szCs w:val="24"/>
         </w:rPr>
       </w:pPr>
       <w:r>
@@ -306,66 +398,456 @@
           <w:color w:val="00AAAD"/>
           <w:sz w:val="24"/>
           <w:szCs w:val="24"/>
+        </w:rPr>
+      </w:r>
+    </w:p>
+    <w:p>
+      <w:pPr>
+        <w:pStyle w:val="Body"/>
+        <w:rPr>
+          <w:sz w:val="24"/>
+          <w:szCs w:val="24"/>
+        </w:rPr>
+      </w:pPr>
+      <w:r>
+        <w:rPr>
+          <w:color w:val="72BF44"/>
+          <w:sz w:val="24"/>
+          <w:szCs w:val="24"/>
           <w:lang w:val="it-IT"/>
         </w:rPr>
         <w:t xml:space="preserve">Line 2: </w:t>
       </w:r>
       <w:r>
         <w:rPr>
+          <w:color w:val="72BF44"/>
+          <w:sz w:val="24"/>
+          <w:szCs w:val="24"/>
+          <w:lang w:val="de-DE"/>
+        </w:rPr>
+        <w:t>[INSERT FIGURE NUMBER]</w:t>
+      </w:r>
+      <w:r>
+        <w:rPr>
+          <w:color w:val="72BF44"/>
+          <w:sz w:val="24"/>
+          <w:szCs w:val="24"/>
+          <w:lang w:val="it-IT"/>
+        </w:rPr>
+        <w:t xml:space="preserve"> = sacar el numero del campo “title”</w:t>
+      </w:r>
+    </w:p>
+    <w:p>
+      <w:pPr>
+        <w:pStyle w:val="Body"/>
+        <w:rPr>
           <w:color w:val="00AAAD"/>
           <w:sz w:val="24"/>
           <w:szCs w:val="24"/>
+        </w:rPr>
+      </w:pPr>
+      <w:r>
+        <w:rPr>
+          <w:color w:val="00AAAD"/>
+          <w:sz w:val="24"/>
+          <w:szCs w:val="24"/>
+        </w:rPr>
+      </w:r>
+    </w:p>
+    <w:p>
+      <w:pPr>
+        <w:pStyle w:val="Body"/>
+        <w:rPr>
+          <w:sz w:val="24"/>
+          <w:szCs w:val="24"/>
+        </w:rPr>
+      </w:pPr>
+      <w:r>
+        <w:rPr>
+          <w:color w:val="72BF44"/>
+          <w:sz w:val="24"/>
+          <w:szCs w:val="24"/>
+          <w:lang w:val="it-IT"/>
+        </w:rPr>
+        <w:t xml:space="preserve">Line 3: </w:t>
+      </w:r>
+      <w:r>
+        <w:rPr>
+          <w:color w:val="72BF44"/>
+          <w:sz w:val="24"/>
+          <w:szCs w:val="24"/>
+          <w:lang w:val="es-ES_tradnl"/>
+        </w:rPr>
+        <w:t xml:space="preserve">[INSERT FIGURE NUMBER] = sacar el numero del campo </w:t>
+      </w:r>
+      <w:r>
+        <w:rPr>
+          <w:color w:val="72BF44"/>
+          <w:sz w:val="24"/>
+          <w:szCs w:val="24"/>
+          <w:lang w:val="ar-SA" w:bidi="ar-SA"/>
+        </w:rPr>
+        <w:t>“</w:t>
+      </w:r>
+      <w:r>
+        <w:rPr>
+          <w:color w:val="72BF44"/>
+          <w:sz w:val="24"/>
+          <w:szCs w:val="24"/>
+          <w:lang w:val="en-US"/>
+        </w:rPr>
+        <w:t>title</w:t>
+      </w:r>
+      <w:r>
+        <w:rPr>
+          <w:color w:val="72BF44"/>
+          <w:sz w:val="24"/>
+          <w:szCs w:val="24"/>
+        </w:rPr>
+        <w:t>”</w:t>
+      </w:r>
+    </w:p>
+    <w:p>
+      <w:pPr>
+        <w:pStyle w:val="Body"/>
+        <w:rPr>
+          <w:color w:val="72BF44"/>
+          <w:sz w:val="24"/>
+          <w:szCs w:val="24"/>
+        </w:rPr>
+      </w:pPr>
+      <w:r>
+        <w:rPr>
+          <w:color w:val="72BF44"/>
+          <w:sz w:val="24"/>
+          <w:szCs w:val="24"/>
+        </w:rPr>
+      </w:r>
+    </w:p>
+    <w:p>
+      <w:pPr>
+        <w:pStyle w:val="Body"/>
+        <w:rPr>
+          <w:sz w:val="24"/>
+          <w:szCs w:val="24"/>
+        </w:rPr>
+      </w:pPr>
+      <w:r>
+        <w:rPr>
+          <w:color w:val="72BF44"/>
+          <w:sz w:val="24"/>
+          <w:szCs w:val="24"/>
+          <w:lang w:val="it-IT"/>
+        </w:rPr>
+        <w:t xml:space="preserve">Line 3: </w:t>
+      </w:r>
+      <w:r>
+        <w:rPr>
+          <w:color w:val="72BF44"/>
+          <w:sz w:val="24"/>
+          <w:szCs w:val="24"/>
           <w:lang w:val="de-DE"/>
         </w:rPr>
         <w:t>[INSERT CHAPTER NUMBER]</w:t>
       </w:r>
       <w:r>
         <w:rPr>
+          <w:color w:val="72BF44"/>
+          <w:sz w:val="24"/>
+          <w:szCs w:val="24"/>
+          <w:lang w:val="it-IT"/>
+        </w:rPr>
+        <w:t xml:space="preserve"> = </w:t>
+      </w:r>
+      <w:r>
+        <w:rPr>
+          <w:color w:val="72BF44"/>
+          <w:sz w:val="24"/>
+          <w:szCs w:val="24"/>
+          <w:lang w:val="es-ES_tradnl"/>
+        </w:rPr>
+        <w:t xml:space="preserve">sacar </w:t>
+      </w:r>
+      <w:r>
+        <w:rPr>
+          <w:color w:val="72BF44"/>
+          <w:sz w:val="24"/>
+          <w:szCs w:val="24"/>
+          <w:lang w:val="it-IT"/>
+        </w:rPr>
+        <w:t>solamente el numero del campo</w:t>
+      </w:r>
+      <w:r>
+        <w:rPr>
+          <w:color w:val="72BF44"/>
+          <w:sz w:val="24"/>
+          <w:szCs w:val="24"/>
+        </w:rPr>
+        <w:t xml:space="preserve"> </w:t>
+      </w:r>
+      <w:r>
+        <w:rPr>
+          <w:color w:val="72BF44"/>
+          <w:sz w:val="24"/>
+          <w:szCs w:val="24"/>
+          <w:lang w:val="it-IT"/>
+        </w:rPr>
+        <w:t>“</w:t>
+      </w:r>
+      <w:r>
+        <w:rPr>
+          <w:color w:val="72BF44"/>
+          <w:sz w:val="24"/>
+          <w:szCs w:val="24"/>
+          <w:lang w:val="en-US"/>
+        </w:rPr>
+        <w:t>field_ds_chapter</w:t>
+      </w:r>
+      <w:r>
+        <w:rPr>
+          <w:color w:val="72BF44"/>
+          <w:sz w:val="24"/>
+          <w:szCs w:val="24"/>
+          <w:lang w:val="it-IT"/>
+        </w:rPr>
+        <w:t>”</w:t>
+      </w:r>
+    </w:p>
+    <w:p>
+      <w:pPr>
+        <w:pStyle w:val="Body"/>
+        <w:rPr>
+          <w:color w:val="72BF44"/>
+          <w:sz w:val="24"/>
+          <w:szCs w:val="24"/>
+        </w:rPr>
+      </w:pPr>
+      <w:r>
+        <w:rPr>
+          <w:color w:val="72BF44"/>
+          <w:sz w:val="24"/>
+          <w:szCs w:val="24"/>
+        </w:rPr>
+      </w:r>
+    </w:p>
+    <w:p>
+      <w:pPr>
+        <w:pStyle w:val="Body"/>
+        <w:rPr>
+          <w:sz w:val="24"/>
+          <w:szCs w:val="24"/>
+        </w:rPr>
+      </w:pPr>
+      <w:r>
+        <w:rPr>
+          <w:color w:val="72BF44"/>
+          <w:sz w:val="24"/>
+          <w:szCs w:val="24"/>
+          <w:lang w:val="it-IT"/>
+        </w:rPr>
+        <w:t xml:space="preserve">Line 5: </w:t>
+      </w:r>
+      <w:r>
+        <w:rPr>
+          <w:color w:val="72BF44"/>
+          <w:sz w:val="24"/>
+          <w:szCs w:val="24"/>
+          <w:lang w:val="en-US"/>
+        </w:rPr>
+        <w:t>[INSERT One sentence figure description]</w:t>
+      </w:r>
+      <w:r>
+        <w:rPr>
+          <w:color w:val="72BF44"/>
+          <w:sz w:val="24"/>
+          <w:szCs w:val="24"/>
+          <w:lang w:val="it-IT"/>
+        </w:rPr>
+        <w:t xml:space="preserve"> = poner todo lo que dice el campo “</w:t>
+      </w:r>
+      <w:r>
+        <w:rPr>
+          <w:color w:val="72BF44"/>
+          <w:sz w:val="24"/>
+          <w:szCs w:val="24"/>
+          <w:lang w:val="en-US"/>
+        </w:rPr>
+        <w:t>field_ds_1_sentence_description"</w:t>
+      </w:r>
+    </w:p>
+    <w:p>
+      <w:pPr>
+        <w:pStyle w:val="Body"/>
+        <w:rPr>
+          <w:sz w:val="24"/>
+          <w:szCs w:val="24"/>
+        </w:rPr>
+      </w:pPr>
+      <w:r>
+        <w:rPr>
+          <w:sz w:val="24"/>
+          <w:szCs w:val="24"/>
+        </w:rPr>
+      </w:r>
+    </w:p>
+    <w:p>
+      <w:pPr>
+        <w:pStyle w:val="Body"/>
+        <w:rPr>
           <w:color w:val="00AAAD"/>
-          <w:sz w:val="24"/>
-          <w:szCs w:val="24"/>
-          <w:lang w:val="it-IT"/>
-        </w:rPr>
-        <w:t xml:space="preserve"> = </w:t>
-      </w:r>
-      <w:r>
-        <w:rPr>
-          <w:color w:val="00AAAD"/>
+        </w:rPr>
+      </w:pPr>
+      <w:r>
+        <w:rPr>
+          <w:color w:val="72BF44"/>
+          <w:sz w:val="24"/>
+          <w:szCs w:val="24"/>
+          <w:lang w:val="it-IT"/>
+        </w:rPr>
+        <w:t xml:space="preserve">Line 11: </w:t>
+      </w:r>
+      <w:r>
+        <w:rPr>
+          <w:color w:val="72BF44"/>
+          <w:sz w:val="24"/>
+          <w:szCs w:val="24"/>
+          <w:lang w:val="en-US"/>
+        </w:rPr>
+        <w:t>[Insert Citation for Chapter]</w:t>
+      </w:r>
+      <w:r>
+        <w:rPr>
+          <w:color w:val="72BF44"/>
+          <w:sz w:val="24"/>
+          <w:szCs w:val="24"/>
+          <w:lang w:val="it-IT"/>
+        </w:rPr>
+        <w:t xml:space="preserve"> =  Aca hay que usar un condicional: If </w:t>
+      </w:r>
+      <w:r>
+        <w:rPr>
+          <w:color w:val="72BF44"/>
+          <w:sz w:val="24"/>
+          <w:szCs w:val="24"/>
+          <w:lang w:val="ar-SA" w:bidi="ar-SA"/>
+        </w:rPr>
+        <w:t>“</w:t>
+      </w:r>
+      <w:r>
+        <w:rPr>
+          <w:color w:val="72BF44"/>
+          <w:sz w:val="24"/>
+          <w:szCs w:val="24"/>
+          <w:lang w:val="en-US"/>
+        </w:rPr>
+        <w:t>field_ds_chapter</w:t>
+      </w:r>
+      <w:r>
+        <w:rPr>
+          <w:color w:val="72BF44"/>
+          <w:sz w:val="24"/>
+          <w:szCs w:val="24"/>
+        </w:rPr>
+        <w:t>”</w:t>
+      </w:r>
+      <w:r>
+        <w:rPr>
+          <w:color w:val="72BF44"/>
+          <w:sz w:val="24"/>
+          <w:szCs w:val="24"/>
+          <w:lang w:val="it-IT"/>
+        </w:rPr>
+        <w:t xml:space="preserve"> ==1, escribir la linea 1 del file “chapter_cit.txt”, (if </w:t>
+      </w:r>
+      <w:r>
+        <w:rPr>
+          <w:color w:val="72BF44"/>
+          <w:sz w:val="24"/>
+          <w:szCs w:val="24"/>
+          <w:lang w:val="ar-SA" w:bidi="ar-SA"/>
+        </w:rPr>
+        <w:t>“</w:t>
+      </w:r>
+      <w:r>
+        <w:rPr>
+          <w:color w:val="72BF44"/>
+          <w:sz w:val="24"/>
+          <w:szCs w:val="24"/>
+          <w:lang w:val="en-US"/>
+        </w:rPr>
+        <w:t>field_ds_chapter</w:t>
+      </w:r>
+      <w:r>
+        <w:rPr>
+          <w:color w:val="72BF44"/>
+          <w:sz w:val="24"/>
+          <w:szCs w:val="24"/>
+        </w:rPr>
+        <w:t>”</w:t>
+      </w:r>
+      <w:r>
+        <w:rPr>
+          <w:color w:val="72BF44"/>
+          <w:sz w:val="24"/>
+          <w:szCs w:val="24"/>
+          <w:lang w:val="it-IT"/>
+        </w:rPr>
+        <w:t xml:space="preserve"> ==2, escribir la linea 2, y asi, hasta 12 que es el maximo)</w:t>
+      </w:r>
+    </w:p>
+    <w:p>
+      <w:pPr>
+        <w:pStyle w:val="Body"/>
+        <w:rPr>
+          <w:sz w:val="24"/>
+          <w:szCs w:val="24"/>
+        </w:rPr>
+      </w:pPr>
+      <w:r>
+        <w:rPr>
+          <w:sz w:val="24"/>
+          <w:szCs w:val="24"/>
+        </w:rPr>
+      </w:r>
+    </w:p>
+    <w:p>
+      <w:pPr>
+        <w:pStyle w:val="Body"/>
+        <w:rPr>
+          <w:sz w:val="24"/>
+          <w:szCs w:val="24"/>
+        </w:rPr>
+      </w:pPr>
+      <w:r>
+        <w:rPr>
+          <w:color w:val="72BF44"/>
+          <w:sz w:val="24"/>
+          <w:szCs w:val="24"/>
+          <w:lang w:val="it-IT"/>
+        </w:rPr>
+        <w:t xml:space="preserve">Line 17: </w:t>
+      </w:r>
+      <w:r>
+        <w:rPr>
+          <w:color w:val="72BF44"/>
           <w:sz w:val="24"/>
           <w:szCs w:val="24"/>
           <w:lang w:val="es-ES_tradnl"/>
         </w:rPr>
-        <w:t xml:space="preserve">sacar </w:t>
-      </w:r>
-      <w:r>
-        <w:rPr>
-          <w:color w:val="00AAAD"/>
-          <w:sz w:val="24"/>
-          <w:szCs w:val="24"/>
-          <w:lang w:val="it-IT"/>
-        </w:rPr>
-        <w:t>solamente el numero del campo</w:t>
-      </w:r>
-      <w:r>
-        <w:rPr>
-          <w:color w:val="00AAAD"/>
-          <w:sz w:val="24"/>
-          <w:szCs w:val="24"/>
-        </w:rPr>
-        <w:t xml:space="preserve"> </w:t>
-      </w:r>
-      <w:r>
-        <w:rPr>
-          <w:color w:val="00AAAD"/>
-          <w:sz w:val="24"/>
-          <w:szCs w:val="24"/>
-          <w:lang w:val="it-IT"/>
+        <w:t xml:space="preserve">[INSERT CHAPTER NUMBER] = sacar solamente el numero del campo </w:t>
+      </w:r>
+      <w:r>
+        <w:rPr>
+          <w:color w:val="72BF44"/>
+          <w:sz w:val="24"/>
+          <w:szCs w:val="24"/>
+          <w:lang w:val="ar-SA" w:bidi="ar-SA"/>
         </w:rPr>
         <w:t>“</w:t>
       </w:r>
       <w:r>
         <w:rPr>
-          <w:color w:val="00AAAD"/>
+          <w:color w:val="72BF44"/>
           <w:sz w:val="24"/>
           <w:szCs w:val="24"/>
           <w:lang w:val="en-US"/>
@@ -374,10 +856,9 @@
       </w:r>
       <w:r>
         <w:rPr>
-          <w:color w:val="00AAAD"/>
-          <w:sz w:val="24"/>
-          <w:szCs w:val="24"/>
-          <w:lang w:val="it-IT"/>
+          <w:color w:val="72BF44"/>
+          <w:sz w:val="24"/>
+          <w:szCs w:val="24"/>
         </w:rPr>
         <w:t>”</w:t>
       </w:r>
@@ -386,101 +867,113 @@
       <w:pPr>
         <w:pStyle w:val="Body"/>
         <w:rPr>
-          <w:color w:val="00AAAD"/>
-          <w:sz w:val="24"/>
-          <w:szCs w:val="24"/>
-        </w:rPr>
-      </w:pPr>
-      <w:r>
-        <w:rPr>
-          <w:color w:val="00AAAD"/>
-          <w:sz w:val="24"/>
-          <w:szCs w:val="24"/>
-        </w:rPr>
-      </w:r>
-    </w:p>
-    <w:p>
-      <w:pPr>
-        <w:pStyle w:val="Body"/>
-        <w:rPr>
-          <w:sz w:val="24"/>
-          <w:szCs w:val="24"/>
-        </w:rPr>
-      </w:pPr>
-      <w:r>
-        <w:rPr>
-          <w:color w:val="00AAAD"/>
-          <w:sz w:val="24"/>
-          <w:szCs w:val="24"/>
-          <w:lang w:val="it-IT"/>
-        </w:rPr>
-        <w:t xml:space="preserve">Line 2: </w:t>
-      </w:r>
-      <w:r>
-        <w:rPr>
-          <w:color w:val="00AAAD"/>
-          <w:sz w:val="24"/>
-          <w:szCs w:val="24"/>
-          <w:lang w:val="de-DE"/>
-        </w:rPr>
-        <w:t>[INSERT FIGURE NUMBER]</w:t>
-      </w:r>
-      <w:r>
-        <w:rPr>
-          <w:color w:val="00AAAD"/>
-          <w:sz w:val="24"/>
-          <w:szCs w:val="24"/>
-          <w:lang w:val="it-IT"/>
-        </w:rPr>
-        <w:t xml:space="preserve"> = sacar el numero del campo “title”</w:t>
-      </w:r>
-    </w:p>
-    <w:p>
-      <w:pPr>
-        <w:pStyle w:val="Body"/>
-        <w:rPr>
-          <w:color w:val="00AAAD"/>
-          <w:sz w:val="24"/>
-          <w:szCs w:val="24"/>
-        </w:rPr>
-      </w:pPr>
-      <w:r>
-        <w:rPr>
-          <w:color w:val="00AAAD"/>
-          <w:sz w:val="24"/>
-          <w:szCs w:val="24"/>
-        </w:rPr>
-      </w:r>
-    </w:p>
-    <w:p>
-      <w:pPr>
-        <w:pStyle w:val="Body"/>
-        <w:rPr>
-          <w:sz w:val="24"/>
-          <w:szCs w:val="24"/>
-        </w:rPr>
-      </w:pPr>
-      <w:r>
-        <w:rPr>
-          <w:color w:val="00AAAD"/>
-          <w:sz w:val="24"/>
-          <w:szCs w:val="24"/>
-          <w:lang w:val="it-IT"/>
-        </w:rPr>
-        <w:t xml:space="preserve">Line 3: </w:t>
-      </w:r>
-      <w:r>
-        <w:rPr>
-          <w:color w:val="00AAAD"/>
+          <w:sz w:val="24"/>
+          <w:szCs w:val="24"/>
+        </w:rPr>
+      </w:pPr>
+      <w:r>
+        <w:rPr>
+          <w:sz w:val="24"/>
+          <w:szCs w:val="24"/>
+        </w:rPr>
+      </w:r>
+    </w:p>
+    <w:p>
+      <w:pPr>
+        <w:pStyle w:val="Body"/>
+        <w:rPr>
+          <w:sz w:val="24"/>
+          <w:szCs w:val="24"/>
+        </w:rPr>
+      </w:pPr>
+      <w:r>
+        <w:rPr>
+          <w:sz w:val="24"/>
+          <w:szCs w:val="24"/>
+          <w:lang w:val="it-IT"/>
+        </w:rPr>
+        <w:t>Line 18: Aca hay condicionales: solo se escribe esta linea si “</w:t>
+      </w:r>
+      <w:r>
+        <w:rPr>
+          <w:sz w:val="24"/>
+          <w:szCs w:val="24"/>
+          <w:lang w:val="en-US"/>
+        </w:rPr>
+        <w:t>field_ds_detailed_info</w:t>
+      </w:r>
+      <w:r>
+        <w:rPr>
+          <w:sz w:val="24"/>
+          <w:szCs w:val="24"/>
+          <w:lang w:val="it-IT"/>
+        </w:rPr>
+        <w:t>”</w:t>
+      </w:r>
+      <w:r>
+        <w:rPr>
           <w:sz w:val="24"/>
           <w:szCs w:val="24"/>
           <w:lang w:val="es-ES_tradnl"/>
         </w:rPr>
-        <w:t xml:space="preserve">[INSERT FIGURE NUMBER] = sacar el numero del campo </w:t>
-      </w:r>
-      <w:r>
-        <w:rPr>
-          <w:color w:val="00AAAD"/>
+        <w:t xml:space="preserve"> tiene algun texto y/o si "field_ds_input_dataset_excel" es igual a: "Use chapter data tables</w:t>
+      </w:r>
+      <w:r>
+        <w:rPr>
+          <w:sz w:val="24"/>
+          <w:szCs w:val="24"/>
+          <w:lang w:val="it-IT"/>
+        </w:rPr>
+        <w:t>”</w:t>
+      </w:r>
+      <w:r>
+        <w:rPr>
+          <w:sz w:val="24"/>
+          <w:szCs w:val="24"/>
+        </w:rPr>
+        <w:t>.</w:t>
+      </w:r>
+    </w:p>
+    <w:p>
+      <w:pPr>
+        <w:pStyle w:val="Body"/>
+        <w:rPr>
+          <w:sz w:val="24"/>
+          <w:szCs w:val="24"/>
+        </w:rPr>
+      </w:pPr>
+      <w:r>
+        <w:rPr>
+          <w:sz w:val="24"/>
+          <w:szCs w:val="24"/>
+          <w:lang w:val="it-IT"/>
+        </w:rPr>
+        <w:t>Si se cumple el condicional anterior hacer lo siguiente:</w:t>
+      </w:r>
+    </w:p>
+    <w:p>
+      <w:pPr>
+        <w:pStyle w:val="Body"/>
+        <w:rPr/>
+      </w:pPr>
+      <w:r>
+        <w:rPr>
+          <w:sz w:val="24"/>
+          <w:szCs w:val="24"/>
+          <w:lang w:val="it-IT"/>
+        </w:rPr>
+        <w:t xml:space="preserve">Line 18: </w:t>
+      </w:r>
+      <w:r>
+        <w:rPr>
+          <w:sz w:val="24"/>
+          <w:szCs w:val="24"/>
+          <w:lang w:val="es-ES_tradnl"/>
+        </w:rPr>
+        <w:t xml:space="preserve">[INSERT CHAPTER NUMBER] = sacar solamente el numero del campo </w:t>
+      </w:r>
+      <w:r>
+        <w:rPr>
           <w:sz w:val="24"/>
           <w:szCs w:val="24"/>
           <w:lang w:val="ar-SA" w:bidi="ar-SA"/>
@@ -489,16 +982,14 @@
       </w:r>
       <w:r>
         <w:rPr>
-          <w:color w:val="00AAAD"/>
-          <w:sz w:val="24"/>
-          <w:szCs w:val="24"/>
-          <w:lang w:val="en-US"/>
-        </w:rPr>
-        <w:t>title</w:t>
-      </w:r>
-      <w:r>
-        <w:rPr>
-          <w:color w:val="00AAAD"/>
+          <w:sz w:val="24"/>
+          <w:szCs w:val="24"/>
+          <w:lang w:val="en-US"/>
+        </w:rPr>
+        <w:t>field_ds_chapter</w:t>
+      </w:r>
+      <w:r>
+        <w:rPr>
           <w:sz w:val="24"/>
           <w:szCs w:val="24"/>
         </w:rPr>
@@ -509,493 +1000,6 @@
       <w:pPr>
         <w:pStyle w:val="Body"/>
         <w:rPr>
-          <w:color w:val="00AAAD"/>
-          <w:sz w:val="24"/>
-          <w:szCs w:val="24"/>
-        </w:rPr>
-      </w:pPr>
-      <w:r>
-        <w:rPr>
-          <w:color w:val="00AAAD"/>
-          <w:sz w:val="24"/>
-          <w:szCs w:val="24"/>
-        </w:rPr>
-      </w:r>
-    </w:p>
-    <w:p>
-      <w:pPr>
-        <w:pStyle w:val="Body"/>
-        <w:rPr>
-          <w:sz w:val="24"/>
-          <w:szCs w:val="24"/>
-        </w:rPr>
-      </w:pPr>
-      <w:r>
-        <w:rPr>
-          <w:color w:val="00AAAD"/>
-          <w:sz w:val="24"/>
-          <w:szCs w:val="24"/>
-          <w:lang w:val="it-IT"/>
-        </w:rPr>
-        <w:t xml:space="preserve">Line 3: </w:t>
-      </w:r>
-      <w:r>
-        <w:rPr>
-          <w:color w:val="00AAAD"/>
-          <w:sz w:val="24"/>
-          <w:szCs w:val="24"/>
-          <w:lang w:val="de-DE"/>
-        </w:rPr>
-        <w:t>[INSERT CHAPTER NUMBER]</w:t>
-      </w:r>
-      <w:r>
-        <w:rPr>
-          <w:color w:val="00AAAD"/>
-          <w:sz w:val="24"/>
-          <w:szCs w:val="24"/>
-          <w:lang w:val="it-IT"/>
-        </w:rPr>
-        <w:t xml:space="preserve"> = </w:t>
-      </w:r>
-      <w:r>
-        <w:rPr>
-          <w:color w:val="00AAAD"/>
-          <w:sz w:val="24"/>
-          <w:szCs w:val="24"/>
-          <w:lang w:val="es-ES_tradnl"/>
-        </w:rPr>
-        <w:t xml:space="preserve">sacar </w:t>
-      </w:r>
-      <w:r>
-        <w:rPr>
-          <w:color w:val="00AAAD"/>
-          <w:sz w:val="24"/>
-          <w:szCs w:val="24"/>
-          <w:lang w:val="it-IT"/>
-        </w:rPr>
-        <w:t>solamente el numero del campo</w:t>
-      </w:r>
-      <w:r>
-        <w:rPr>
-          <w:color w:val="00AAAD"/>
-          <w:sz w:val="24"/>
-          <w:szCs w:val="24"/>
-        </w:rPr>
-        <w:t xml:space="preserve"> </w:t>
-      </w:r>
-      <w:r>
-        <w:rPr>
-          <w:color w:val="00AAAD"/>
-          <w:sz w:val="24"/>
-          <w:szCs w:val="24"/>
-          <w:lang w:val="it-IT"/>
-        </w:rPr>
-        <w:t>“</w:t>
-      </w:r>
-      <w:r>
-        <w:rPr>
-          <w:color w:val="00AAAD"/>
-          <w:sz w:val="24"/>
-          <w:szCs w:val="24"/>
-          <w:lang w:val="en-US"/>
-        </w:rPr>
-        <w:t>field_ds_chapter</w:t>
-      </w:r>
-      <w:r>
-        <w:rPr>
-          <w:color w:val="00AAAD"/>
-          <w:sz w:val="24"/>
-          <w:szCs w:val="24"/>
-          <w:lang w:val="it-IT"/>
-        </w:rPr>
-        <w:t>”</w:t>
-      </w:r>
-    </w:p>
-    <w:p>
-      <w:pPr>
-        <w:pStyle w:val="Body"/>
-        <w:rPr>
-          <w:sz w:val="24"/>
-          <w:szCs w:val="24"/>
-        </w:rPr>
-      </w:pPr>
-      <w:r>
-        <w:rPr>
-          <w:sz w:val="24"/>
-          <w:szCs w:val="24"/>
-        </w:rPr>
-      </w:r>
-    </w:p>
-    <w:p>
-      <w:pPr>
-        <w:pStyle w:val="Body"/>
-        <w:rPr>
-          <w:sz w:val="24"/>
-          <w:szCs w:val="24"/>
-        </w:rPr>
-      </w:pPr>
-      <w:r>
-        <w:rPr>
-          <w:color w:val="00AAAD"/>
-          <w:sz w:val="24"/>
-          <w:szCs w:val="24"/>
-          <w:lang w:val="it-IT"/>
-        </w:rPr>
-        <w:t xml:space="preserve">Line 5: </w:t>
-      </w:r>
-      <w:r>
-        <w:rPr>
-          <w:color w:val="00AAAD"/>
-          <w:sz w:val="24"/>
-          <w:szCs w:val="24"/>
-          <w:lang w:val="en-US"/>
-        </w:rPr>
-        <w:t>[INSERT One sentence figure description]</w:t>
-      </w:r>
-      <w:r>
-        <w:rPr>
-          <w:color w:val="00AAAD"/>
-          <w:sz w:val="24"/>
-          <w:szCs w:val="24"/>
-          <w:lang w:val="it-IT"/>
-        </w:rPr>
-        <w:t xml:space="preserve"> = poner todo lo que dice el campo “</w:t>
-      </w:r>
-      <w:r>
-        <w:rPr>
-          <w:color w:val="00AAAD"/>
-          <w:sz w:val="24"/>
-          <w:szCs w:val="24"/>
-          <w:lang w:val="en-US"/>
-        </w:rPr>
-        <w:t>field_ds_1_sentence_description"</w:t>
-      </w:r>
-    </w:p>
-    <w:p>
-      <w:pPr>
-        <w:pStyle w:val="Body"/>
-        <w:rPr>
-          <w:sz w:val="24"/>
-          <w:szCs w:val="24"/>
-        </w:rPr>
-      </w:pPr>
-      <w:r>
-        <w:rPr>
-          <w:sz w:val="24"/>
-          <w:szCs w:val="24"/>
-        </w:rPr>
-      </w:r>
-    </w:p>
-    <w:p>
-      <w:pPr>
-        <w:pStyle w:val="Body"/>
-        <w:rPr>
-          <w:color w:val="00AAAD"/>
-        </w:rPr>
-      </w:pPr>
-      <w:r>
-        <w:rPr>
-          <w:color w:val="00AAAD"/>
-          <w:sz w:val="24"/>
-          <w:szCs w:val="24"/>
-          <w:lang w:val="it-IT"/>
-        </w:rPr>
-        <w:t xml:space="preserve">Line 11: </w:t>
-      </w:r>
-      <w:r>
-        <w:rPr>
-          <w:color w:val="00AAAD"/>
-          <w:sz w:val="24"/>
-          <w:szCs w:val="24"/>
-          <w:lang w:val="en-US"/>
-        </w:rPr>
-        <w:t>[Insert Citation for Chapter]</w:t>
-      </w:r>
-      <w:r>
-        <w:rPr>
-          <w:color w:val="00AAAD"/>
-          <w:sz w:val="24"/>
-          <w:szCs w:val="24"/>
-          <w:lang w:val="it-IT"/>
-        </w:rPr>
-        <w:t xml:space="preserve"> =  Aca hay que usar un condicional: If </w:t>
-      </w:r>
-      <w:r>
-        <w:rPr>
-          <w:color w:val="00AAAD"/>
-          <w:sz w:val="24"/>
-          <w:szCs w:val="24"/>
-          <w:lang w:val="ar-SA" w:bidi="ar-SA"/>
-        </w:rPr>
-        <w:t>“</w:t>
-      </w:r>
-      <w:r>
-        <w:rPr>
-          <w:color w:val="00AAAD"/>
-          <w:sz w:val="24"/>
-          <w:szCs w:val="24"/>
-          <w:lang w:val="en-US"/>
-        </w:rPr>
-        <w:t>field_ds_chapter</w:t>
-      </w:r>
-      <w:r>
-        <w:rPr>
-          <w:color w:val="00AAAD"/>
-          <w:sz w:val="24"/>
-          <w:szCs w:val="24"/>
-        </w:rPr>
-        <w:t>”</w:t>
-      </w:r>
-      <w:r>
-        <w:rPr>
-          <w:color w:val="00AAAD"/>
-          <w:sz w:val="24"/>
-          <w:szCs w:val="24"/>
-          <w:lang w:val="it-IT"/>
-        </w:rPr>
-        <w:t xml:space="preserve"> ==1, escribir la linea 1 del file “chapter_cit.txt”, (if </w:t>
-      </w:r>
-      <w:r>
-        <w:rPr>
-          <w:color w:val="00AAAD"/>
-          <w:sz w:val="24"/>
-          <w:szCs w:val="24"/>
-          <w:lang w:val="ar-SA" w:bidi="ar-SA"/>
-        </w:rPr>
-        <w:t>“</w:t>
-      </w:r>
-      <w:r>
-        <w:rPr>
-          <w:color w:val="00AAAD"/>
-          <w:sz w:val="24"/>
-          <w:szCs w:val="24"/>
-          <w:lang w:val="en-US"/>
-        </w:rPr>
-        <w:t>field_ds_chapter</w:t>
-      </w:r>
-      <w:r>
-        <w:rPr>
-          <w:color w:val="00AAAD"/>
-          <w:sz w:val="24"/>
-          <w:szCs w:val="24"/>
-        </w:rPr>
-        <w:t>”</w:t>
-      </w:r>
-      <w:r>
-        <w:rPr>
-          <w:color w:val="00AAAD"/>
-          <w:sz w:val="24"/>
-          <w:szCs w:val="24"/>
-          <w:lang w:val="it-IT"/>
-        </w:rPr>
-        <w:t xml:space="preserve"> ==2, escribir la linea 2, y asi, hasta 12 que es el maximo)</w:t>
-      </w:r>
-    </w:p>
-    <w:p>
-      <w:pPr>
-        <w:pStyle w:val="Body"/>
-        <w:rPr>
-          <w:sz w:val="24"/>
-          <w:szCs w:val="24"/>
-        </w:rPr>
-      </w:pPr>
-      <w:r>
-        <w:rPr>
-          <w:sz w:val="24"/>
-          <w:szCs w:val="24"/>
-        </w:rPr>
-      </w:r>
-    </w:p>
-    <w:p>
-      <w:pPr>
-        <w:pStyle w:val="Body"/>
-        <w:rPr>
-          <w:sz w:val="24"/>
-          <w:szCs w:val="24"/>
-        </w:rPr>
-      </w:pPr>
-      <w:r>
-        <w:rPr>
-          <w:color w:val="00AAAD"/>
-          <w:sz w:val="24"/>
-          <w:szCs w:val="24"/>
-          <w:lang w:val="it-IT"/>
-        </w:rPr>
-        <w:t xml:space="preserve">Line 17: </w:t>
-      </w:r>
-      <w:r>
-        <w:rPr>
-          <w:color w:val="00AAAD"/>
-          <w:sz w:val="24"/>
-          <w:szCs w:val="24"/>
-          <w:lang w:val="es-ES_tradnl"/>
-        </w:rPr>
-        <w:t xml:space="preserve">[INSERT CHAPTER NUMBER] = sacar solamente el numero del campo </w:t>
-      </w:r>
-      <w:r>
-        <w:rPr>
-          <w:color w:val="00AAAD"/>
-          <w:sz w:val="24"/>
-          <w:szCs w:val="24"/>
-          <w:lang w:val="ar-SA" w:bidi="ar-SA"/>
-        </w:rPr>
-        <w:t>“</w:t>
-      </w:r>
-      <w:r>
-        <w:rPr>
-          <w:color w:val="00AAAD"/>
-          <w:sz w:val="24"/>
-          <w:szCs w:val="24"/>
-          <w:lang w:val="en-US"/>
-        </w:rPr>
-        <w:t>field_ds_chapter</w:t>
-      </w:r>
-      <w:r>
-        <w:rPr>
-          <w:color w:val="00AAAD"/>
-          <w:sz w:val="24"/>
-          <w:szCs w:val="24"/>
-        </w:rPr>
-        <w:t>”</w:t>
-      </w:r>
-    </w:p>
-    <w:p>
-      <w:pPr>
-        <w:pStyle w:val="Body"/>
-        <w:rPr>
-          <w:sz w:val="24"/>
-          <w:szCs w:val="24"/>
-        </w:rPr>
-      </w:pPr>
-      <w:r>
-        <w:rPr>
-          <w:sz w:val="24"/>
-          <w:szCs w:val="24"/>
-        </w:rPr>
-      </w:r>
-    </w:p>
-    <w:p>
-      <w:pPr>
-        <w:pStyle w:val="Body"/>
-        <w:rPr>
-          <w:sz w:val="24"/>
-          <w:szCs w:val="24"/>
-        </w:rPr>
-      </w:pPr>
-      <w:r>
-        <w:rPr>
-          <w:sz w:val="24"/>
-          <w:szCs w:val="24"/>
-          <w:lang w:val="it-IT"/>
-        </w:rPr>
-        <w:t>Line 18: Aca hay condicionales: solo se escribe esta linea si “</w:t>
-      </w:r>
-      <w:r>
-        <w:rPr>
-          <w:sz w:val="24"/>
-          <w:szCs w:val="24"/>
-          <w:lang w:val="en-US"/>
-        </w:rPr>
-        <w:t>field_ds_detailed_info</w:t>
-      </w:r>
-      <w:r>
-        <w:rPr>
-          <w:sz w:val="24"/>
-          <w:szCs w:val="24"/>
-          <w:lang w:val="it-IT"/>
-        </w:rPr>
-        <w:t>”</w:t>
-      </w:r>
-      <w:r>
-        <w:rPr>
-          <w:sz w:val="24"/>
-          <w:szCs w:val="24"/>
-          <w:lang w:val="es-ES_tradnl"/>
-        </w:rPr>
-        <w:t xml:space="preserve"> tiene algun texto y/o si "field_ds_input_dataset_excel" es igual a: "Use chapter data tables</w:t>
-      </w:r>
-      <w:r>
-        <w:rPr>
-          <w:sz w:val="24"/>
-          <w:szCs w:val="24"/>
-          <w:lang w:val="it-IT"/>
-        </w:rPr>
-        <w:t>”</w:t>
-      </w:r>
-      <w:r>
-        <w:rPr>
-          <w:sz w:val="24"/>
-          <w:szCs w:val="24"/>
-        </w:rPr>
-        <w:t>.</w:t>
-      </w:r>
-    </w:p>
-    <w:p>
-      <w:pPr>
-        <w:pStyle w:val="Body"/>
-        <w:rPr>
-          <w:sz w:val="24"/>
-          <w:szCs w:val="24"/>
-        </w:rPr>
-      </w:pPr>
-      <w:r>
-        <w:rPr>
-          <w:sz w:val="24"/>
-          <w:szCs w:val="24"/>
-          <w:lang w:val="it-IT"/>
-        </w:rPr>
-        <w:t>Si se cumple el condicional anterior hacer lo siguiente:</w:t>
-      </w:r>
-    </w:p>
-    <w:p>
-      <w:pPr>
-        <w:pStyle w:val="Body"/>
-        <w:rPr/>
-      </w:pPr>
-      <w:r>
-        <w:rPr>
-          <w:sz w:val="24"/>
-          <w:szCs w:val="24"/>
-          <w:lang w:val="it-IT"/>
-        </w:rPr>
-        <w:t xml:space="preserve">Line 18: </w:t>
-      </w:r>
-      <w:r>
-        <w:rPr>
-          <w:sz w:val="24"/>
-          <w:szCs w:val="24"/>
-          <w:lang w:val="es-ES_tradnl"/>
-        </w:rPr>
-        <w:t xml:space="preserve">[INSERT CHAPTER NUMBER] = sacar solamente el numero del campo </w:t>
-      </w:r>
-      <w:r>
-        <w:rPr>
-          <w:sz w:val="24"/>
-          <w:szCs w:val="24"/>
-          <w:lang w:val="ar-SA" w:bidi="ar-SA"/>
-        </w:rPr>
-        <w:t>“</w:t>
-      </w:r>
-      <w:r>
-        <w:rPr>
-          <w:sz w:val="24"/>
-          <w:szCs w:val="24"/>
-          <w:lang w:val="en-US"/>
-        </w:rPr>
-        <w:t>field_ds_chapter</w:t>
-      </w:r>
-      <w:r>
-        <w:rPr>
-          <w:sz w:val="24"/>
-          <w:szCs w:val="24"/>
-        </w:rPr>
-        <w:t>”</w:t>
-      </w:r>
-    </w:p>
-    <w:p>
-      <w:pPr>
-        <w:pStyle w:val="Body"/>
-        <w:rPr>
           <w:color w:val="CE181E"/>
         </w:rPr>
       </w:pPr>
@@ -1006,13 +1010,6 @@
           <w:szCs w:val="24"/>
         </w:rPr>
         <w:tab/>
-      </w:r>
-      <w:r>
-        <w:rPr>
-          <w:color w:val="CE181E"/>
-          <w:sz w:val="24"/>
-          <w:szCs w:val="24"/>
-        </w:rPr>
         <w:t>aca dice [[INSERT CHAPTER NUMBER]], no [INSERT CHAPTER NUMBER]. La parte [] exterior es parte de el texto fijo?</w:t>
       </w:r>
     </w:p>
@@ -1026,7 +1023,8 @@
       </w:pPr>
       <w:r>
         <w:rPr>
-          <w:color w:val="CE181E"/>
+          <w:sz w:val="24"/>
+          <w:szCs w:val="24"/>
         </w:rPr>
       </w:r>
     </w:p>
@@ -1074,7 +1072,8 @@
       </w:pPr>
       <w:r>
         <w:rPr>
-          <w:color w:val="CE181E"/>
+          <w:sz w:val="24"/>
+          <w:szCs w:val="24"/>
         </w:rPr>
       </w:r>
     </w:p>
@@ -2033,7 +2032,7 @@
       </w:pPr>
       <w:r>
         <w:rPr>
-          <w:color w:val="00AAAD"/>
+          <w:color w:val="72BF44"/>
           <w:sz w:val="24"/>
           <w:szCs w:val="24"/>
           <w:lang w:val="it-IT"/>
@@ -2042,7 +2041,7 @@
       </w:r>
       <w:r>
         <w:rPr>
-          <w:color w:val="00AAAD"/>
+          <w:color w:val="72BF44"/>
           <w:sz w:val="24"/>
           <w:szCs w:val="24"/>
           <w:lang w:val="en-US"/>
@@ -2051,7 +2050,7 @@
       </w:r>
       <w:r>
         <w:rPr>
-          <w:color w:val="00AAAD"/>
+          <w:color w:val="72BF44"/>
           <w:sz w:val="24"/>
           <w:szCs w:val="24"/>
           <w:lang w:val="it-IT"/>
@@ -2060,7 +2059,7 @@
       </w:r>
       <w:r>
         <w:rPr>
-          <w:color w:val="00AAAD"/>
+          <w:color w:val="72BF44"/>
           <w:sz w:val="24"/>
           <w:szCs w:val="24"/>
           <w:lang w:val="en-US"/>
@@ -2069,7 +2068,7 @@
       </w:r>
       <w:r>
         <w:rPr>
-          <w:color w:val="00AAAD"/>
+          <w:color w:val="72BF44"/>
           <w:sz w:val="24"/>
           <w:szCs w:val="24"/>
           <w:lang w:val="it-IT"/>
@@ -2081,30 +2080,30 @@
       <w:pPr>
         <w:pStyle w:val="Body"/>
         <w:rPr>
-          <w:color w:val="00AAAD"/>
-          <w:sz w:val="24"/>
-          <w:szCs w:val="24"/>
-        </w:rPr>
-      </w:pPr>
-      <w:r>
-        <w:rPr>
-          <w:color w:val="00AAAD"/>
-          <w:sz w:val="24"/>
-          <w:szCs w:val="24"/>
-        </w:rPr>
-      </w:r>
-    </w:p>
-    <w:p>
-      <w:pPr>
-        <w:pStyle w:val="Body"/>
-        <w:rPr>
-          <w:sz w:val="24"/>
-          <w:szCs w:val="24"/>
-        </w:rPr>
-      </w:pPr>
-      <w:r>
-        <w:rPr>
-          <w:color w:val="00AAAD"/>
+          <w:color w:val="72BF44"/>
+          <w:sz w:val="24"/>
+          <w:szCs w:val="24"/>
+        </w:rPr>
+      </w:pPr>
+      <w:r>
+        <w:rPr>
+          <w:color w:val="72BF44"/>
+          <w:sz w:val="24"/>
+          <w:szCs w:val="24"/>
+        </w:rPr>
+      </w:r>
+    </w:p>
+    <w:p>
+      <w:pPr>
+        <w:pStyle w:val="Body"/>
+        <w:rPr>
+          <w:sz w:val="24"/>
+          <w:szCs w:val="24"/>
+        </w:rPr>
+      </w:pPr>
+      <w:r>
+        <w:rPr>
+          <w:color w:val="72BF44"/>
           <w:sz w:val="24"/>
           <w:szCs w:val="24"/>
           <w:lang w:val="it-IT"/>
@@ -2113,7 +2112,7 @@
       </w:r>
       <w:r>
         <w:rPr>
-          <w:color w:val="00AAAD"/>
+          <w:color w:val="72BF44"/>
           <w:sz w:val="24"/>
           <w:szCs w:val="24"/>
           <w:lang w:val="en-US"/>
@@ -2122,7 +2121,7 @@
       </w:r>
       <w:r>
         <w:rPr>
-          <w:color w:val="00AAAD"/>
+          <w:color w:val="72BF44"/>
           <w:sz w:val="24"/>
           <w:szCs w:val="24"/>
           <w:lang w:val="it-IT"/>
@@ -2131,7 +2130,7 @@
       </w:r>
       <w:r>
         <w:rPr>
-          <w:color w:val="00AAAD"/>
+          <w:color w:val="72BF44"/>
           <w:sz w:val="24"/>
           <w:szCs w:val="24"/>
           <w:lang w:val="es-ES_tradnl"/>
@@ -2140,7 +2139,7 @@
       </w:r>
       <w:r>
         <w:rPr>
-          <w:color w:val="00AAAD"/>
+          <w:color w:val="72BF44"/>
           <w:sz w:val="24"/>
           <w:szCs w:val="24"/>
           <w:lang w:val="ar-SA" w:bidi="ar-SA"/>
@@ -2149,7 +2148,7 @@
       </w:r>
       <w:r>
         <w:rPr>
-          <w:color w:val="00AAAD"/>
+          <w:color w:val="72BF44"/>
           <w:sz w:val="24"/>
           <w:szCs w:val="24"/>
           <w:lang w:val="en-US"/>
@@ -2158,7 +2157,7 @@
       </w:r>
       <w:r>
         <w:rPr>
-          <w:color w:val="00AAAD"/>
+          <w:color w:val="72BF44"/>
           <w:sz w:val="24"/>
           <w:szCs w:val="24"/>
         </w:rPr>
@@ -2169,30 +2168,30 @@
       <w:pPr>
         <w:pStyle w:val="Body"/>
         <w:rPr>
-          <w:color w:val="00AAAD"/>
-          <w:sz w:val="24"/>
-          <w:szCs w:val="24"/>
-        </w:rPr>
-      </w:pPr>
-      <w:r>
-        <w:rPr>
-          <w:color w:val="00AAAD"/>
-          <w:sz w:val="24"/>
-          <w:szCs w:val="24"/>
-        </w:rPr>
-      </w:r>
-    </w:p>
-    <w:p>
-      <w:pPr>
-        <w:pStyle w:val="Body"/>
-        <w:rPr>
-          <w:sz w:val="24"/>
-          <w:szCs w:val="24"/>
-        </w:rPr>
-      </w:pPr>
-      <w:r>
-        <w:rPr>
-          <w:color w:val="00AAAD"/>
+          <w:color w:val="72BF44"/>
+          <w:sz w:val="24"/>
+          <w:szCs w:val="24"/>
+        </w:rPr>
+      </w:pPr>
+      <w:r>
+        <w:rPr>
+          <w:color w:val="72BF44"/>
+          <w:sz w:val="24"/>
+          <w:szCs w:val="24"/>
+        </w:rPr>
+      </w:r>
+    </w:p>
+    <w:p>
+      <w:pPr>
+        <w:pStyle w:val="Body"/>
+        <w:rPr>
+          <w:sz w:val="24"/>
+          <w:szCs w:val="24"/>
+        </w:rPr>
+      </w:pPr>
+      <w:r>
+        <w:rPr>
+          <w:color w:val="72BF44"/>
           <w:sz w:val="24"/>
           <w:szCs w:val="24"/>
           <w:lang w:val="it-IT"/>
@@ -2201,7 +2200,7 @@
       </w:r>
       <w:r>
         <w:rPr>
-          <w:color w:val="00AAAD"/>
+          <w:color w:val="72BF44"/>
           <w:sz w:val="24"/>
           <w:szCs w:val="24"/>
           <w:lang w:val="en-US"/>
@@ -2210,7 +2209,7 @@
       </w:r>
       <w:r>
         <w:rPr>
-          <w:color w:val="00AAAD"/>
+          <w:color w:val="72BF44"/>
           <w:sz w:val="24"/>
           <w:szCs w:val="24"/>
           <w:lang w:val="it-IT"/>
@@ -2219,7 +2218,7 @@
       </w:r>
       <w:r>
         <w:rPr>
-          <w:color w:val="00AAAD"/>
+          <w:color w:val="72BF44"/>
           <w:sz w:val="24"/>
           <w:szCs w:val="24"/>
           <w:lang w:val="pt-PT"/>
@@ -2228,7 +2227,7 @@
       </w:r>
       <w:r>
         <w:rPr>
-          <w:color w:val="00AAAD"/>
+          <w:color w:val="72BF44"/>
           <w:sz w:val="24"/>
           <w:szCs w:val="24"/>
           <w:lang w:val="it-IT"/>
@@ -2237,7 +2236,7 @@
       </w:r>
       <w:r>
         <w:rPr>
-          <w:color w:val="00AAAD"/>
+          <w:color w:val="72BF44"/>
           <w:sz w:val="24"/>
           <w:szCs w:val="24"/>
           <w:lang w:val="es-ES_tradnl"/>
@@ -2246,7 +2245,7 @@
       </w:r>
       <w:r>
         <w:rPr>
-          <w:color w:val="00AAAD"/>
+          <w:color w:val="72BF44"/>
           <w:sz w:val="24"/>
           <w:szCs w:val="24"/>
           <w:lang w:val="ar-SA" w:bidi="ar-SA"/>
@@ -2255,7 +2254,7 @@
       </w:r>
       <w:r>
         <w:rPr>
-          <w:color w:val="00AAAD"/>
+          <w:color w:val="72BF44"/>
           <w:sz w:val="24"/>
           <w:szCs w:val="24"/>
           <w:lang w:val="en-US"/>
@@ -2264,7 +2263,7 @@
       </w:r>
       <w:r>
         <w:rPr>
-          <w:color w:val="00AAAD"/>
+          <w:color w:val="72BF44"/>
           <w:sz w:val="24"/>
           <w:szCs w:val="24"/>
           <w:lang w:val="it-IT"/>
@@ -2273,7 +2272,7 @@
       </w:r>
       <w:r>
         <w:rPr>
-          <w:color w:val="00AAAD"/>
+          <w:color w:val="72BF44"/>
           <w:sz w:val="24"/>
           <w:szCs w:val="24"/>
         </w:rPr>
@@ -2284,30 +2283,30 @@
       <w:pPr>
         <w:pStyle w:val="Body"/>
         <w:rPr>
-          <w:color w:val="00AAAD"/>
-          <w:sz w:val="24"/>
-          <w:szCs w:val="24"/>
-        </w:rPr>
-      </w:pPr>
-      <w:r>
-        <w:rPr>
-          <w:color w:val="00AAAD"/>
-          <w:sz w:val="24"/>
-          <w:szCs w:val="24"/>
-        </w:rPr>
-      </w:r>
-    </w:p>
-    <w:p>
-      <w:pPr>
-        <w:pStyle w:val="Body"/>
-        <w:rPr>
-          <w:sz w:val="24"/>
-          <w:szCs w:val="24"/>
-        </w:rPr>
-      </w:pPr>
-      <w:r>
-        <w:rPr>
-          <w:color w:val="00AAAD"/>
+          <w:color w:val="72BF44"/>
+          <w:sz w:val="24"/>
+          <w:szCs w:val="24"/>
+        </w:rPr>
+      </w:pPr>
+      <w:r>
+        <w:rPr>
+          <w:color w:val="72BF44"/>
+          <w:sz w:val="24"/>
+          <w:szCs w:val="24"/>
+        </w:rPr>
+      </w:r>
+    </w:p>
+    <w:p>
+      <w:pPr>
+        <w:pStyle w:val="Body"/>
+        <w:rPr>
+          <w:sz w:val="24"/>
+          <w:szCs w:val="24"/>
+        </w:rPr>
+      </w:pPr>
+      <w:r>
+        <w:rPr>
+          <w:color w:val="72BF44"/>
           <w:sz w:val="24"/>
           <w:szCs w:val="24"/>
           <w:lang w:val="it-IT"/>
@@ -2316,7 +2315,7 @@
       </w:r>
       <w:r>
         <w:rPr>
-          <w:color w:val="00AAAD"/>
+          <w:color w:val="72BF44"/>
           <w:sz w:val="24"/>
           <w:szCs w:val="24"/>
           <w:lang w:val="en-US"/>
@@ -2325,7 +2324,7 @@
       </w:r>
       <w:r>
         <w:rPr>
-          <w:color w:val="00AAAD"/>
+          <w:color w:val="72BF44"/>
           <w:sz w:val="24"/>
           <w:szCs w:val="24"/>
           <w:lang w:val="it-IT"/>
@@ -2334,7 +2333,7 @@
       </w:r>
       <w:r>
         <w:rPr>
-          <w:color w:val="00AAAD"/>
+          <w:color w:val="72BF44"/>
           <w:sz w:val="24"/>
           <w:szCs w:val="24"/>
           <w:lang w:val="pt-PT"/>
@@ -2343,7 +2342,7 @@
       </w:r>
       <w:r>
         <w:rPr>
-          <w:color w:val="00AAAD"/>
+          <w:color w:val="72BF44"/>
           <w:sz w:val="24"/>
           <w:szCs w:val="24"/>
           <w:lang w:val="it-IT"/>
@@ -2352,7 +2351,7 @@
       </w:r>
       <w:r>
         <w:rPr>
-          <w:color w:val="00AAAD"/>
+          <w:color w:val="72BF44"/>
           <w:sz w:val="24"/>
           <w:szCs w:val="24"/>
           <w:lang w:val="es-ES_tradnl"/>
@@ -2361,7 +2360,7 @@
       </w:r>
       <w:r>
         <w:rPr>
-          <w:color w:val="00AAAD"/>
+          <w:color w:val="72BF44"/>
           <w:sz w:val="24"/>
           <w:szCs w:val="24"/>
           <w:lang w:val="ar-SA" w:bidi="ar-SA"/>
@@ -2370,7 +2369,7 @@
       </w:r>
       <w:r>
         <w:rPr>
-          <w:color w:val="00AAAD"/>
+          <w:color w:val="72BF44"/>
           <w:sz w:val="24"/>
           <w:szCs w:val="24"/>
           <w:lang w:val="en-US"/>
@@ -2379,7 +2378,7 @@
       </w:r>
       <w:r>
         <w:rPr>
-          <w:color w:val="00AAAD"/>
+          <w:color w:val="72BF44"/>
           <w:sz w:val="24"/>
           <w:szCs w:val="24"/>
           <w:lang w:val="it-IT"/>
@@ -2388,7 +2387,7 @@
       </w:r>
       <w:r>
         <w:rPr>
-          <w:color w:val="00AAAD"/>
+          <w:color w:val="72BF44"/>
           <w:sz w:val="24"/>
           <w:szCs w:val="24"/>
         </w:rPr>
@@ -2420,6 +2419,7 @@
       </w:pPr>
       <w:r>
         <w:rPr>
+          <w:color w:val="72BF44"/>
           <w:sz w:val="24"/>
           <w:szCs w:val="24"/>
           <w:lang w:val="it-IT"/>
@@ -2428,6 +2428,7 @@
       </w:r>
       <w:r>
         <w:rPr>
+          <w:color w:val="72BF44"/>
           <w:sz w:val="24"/>
           <w:szCs w:val="24"/>
           <w:lang w:val="en-US"/>
@@ -2436,6 +2437,7 @@
       </w:r>
       <w:r>
         <w:rPr>
+          <w:color w:val="72BF44"/>
           <w:sz w:val="24"/>
           <w:szCs w:val="24"/>
           <w:lang w:val="it-IT"/>
@@ -2444,6 +2446,7 @@
       </w:r>
       <w:r>
         <w:rPr>
+          <w:color w:val="72BF44"/>
           <w:sz w:val="24"/>
           <w:szCs w:val="24"/>
           <w:lang w:val="en-US"/>
@@ -2452,6 +2455,7 @@
       </w:r>
       <w:r>
         <w:rPr>
+          <w:color w:val="72BF44"/>
           <w:sz w:val="24"/>
           <w:szCs w:val="24"/>
           <w:lang w:val="it-IT"/>
@@ -2463,27 +2467,29 @@
       <w:pPr>
         <w:pStyle w:val="Body"/>
         <w:rPr>
-          <w:sz w:val="24"/>
-          <w:szCs w:val="24"/>
-        </w:rPr>
-      </w:pPr>
-      <w:r>
-        <w:rPr>
-          <w:sz w:val="24"/>
-          <w:szCs w:val="24"/>
-        </w:rPr>
-      </w:r>
-    </w:p>
-    <w:p>
-      <w:pPr>
-        <w:pStyle w:val="Body"/>
-        <w:rPr>
-          <w:sz w:val="24"/>
-          <w:szCs w:val="24"/>
-        </w:rPr>
-      </w:pPr>
-      <w:r>
-        <w:rPr>
+          <w:color w:val="72BF44"/>
+          <w:sz w:val="24"/>
+          <w:szCs w:val="24"/>
+        </w:rPr>
+      </w:pPr>
+      <w:r>
+        <w:rPr>
+          <w:color w:val="72BF44"/>
+          <w:sz w:val="24"/>
+          <w:szCs w:val="24"/>
+        </w:rPr>
+      </w:r>
+    </w:p>
+    <w:p>
+      <w:pPr>
+        <w:pStyle w:val="Body"/>
+        <w:rPr>
+          <w:color w:val="72BF44"/>
+        </w:rPr>
+      </w:pPr>
+      <w:r>
+        <w:rPr>
+          <w:color w:val="72BF44"/>
           <w:sz w:val="24"/>
           <w:szCs w:val="24"/>
           <w:lang w:val="it-IT"/>
@@ -2492,6 +2498,7 @@
       </w:r>
       <w:r>
         <w:rPr>
+          <w:color w:val="72BF44"/>
           <w:sz w:val="24"/>
           <w:szCs w:val="24"/>
           <w:lang w:val="de-DE"/>
@@ -2500,6 +2507,7 @@
       </w:r>
       <w:r>
         <w:rPr>
+          <w:color w:val="72BF44"/>
           <w:sz w:val="24"/>
           <w:szCs w:val="24"/>
           <w:lang w:val="it-IT"/>
@@ -2508,14 +2516,25 @@
       </w:r>
       <w:r>
         <w:rPr>
-          <w:sz w:val="24"/>
-          <w:szCs w:val="24"/>
-          <w:lang w:val="en-US"/>
-        </w:rPr>
-        <w:t>field_ds_ve_highest</w:t>
-      </w:r>
-      <w:r>
-        <w:rPr>
+          <w:color w:val="72BF44"/>
+          <w:sz w:val="24"/>
+          <w:szCs w:val="24"/>
+          <w:lang w:val="en-US"/>
+        </w:rPr>
+        <w:t>field_ds_ve_</w:t>
+      </w:r>
+      <w:r>
+        <w:rPr>
+          <w:color w:val="72BF44"/>
+          <w:sz w:val="24"/>
+          <w:szCs w:val="24"/>
+          <w:lang w:val="en-US"/>
+        </w:rPr>
+        <w:t>lowest</w:t>
+      </w:r>
+      <w:r>
+        <w:rPr>
+          <w:color w:val="72BF44"/>
           <w:sz w:val="24"/>
           <w:szCs w:val="24"/>
           <w:lang w:val="it-IT"/>
@@ -2527,28 +2546,30 @@
       <w:pPr>
         <w:pStyle w:val="Body"/>
         <w:rPr>
-          <w:sz w:val="24"/>
-          <w:szCs w:val="24"/>
-        </w:rPr>
-      </w:pPr>
-      <w:r>
-        <w:rPr>
-          <w:sz w:val="24"/>
-          <w:szCs w:val="24"/>
-        </w:rPr>
-      </w:r>
-    </w:p>
-    <w:p>
-      <w:pPr>
-        <w:pStyle w:val="Body"/>
-        <w:rPr>
-          <w:sz w:val="24"/>
-          <w:szCs w:val="24"/>
-        </w:rPr>
-      </w:pPr>
-      <w:r>
-        <w:rPr>
-          <w:color w:val="00AAAD"/>
+          <w:color w:val="72BF44"/>
+          <w:sz w:val="24"/>
+          <w:szCs w:val="24"/>
+        </w:rPr>
+      </w:pPr>
+      <w:r>
+        <w:rPr>
+          <w:color w:val="72BF44"/>
+          <w:sz w:val="24"/>
+          <w:szCs w:val="24"/>
+        </w:rPr>
+      </w:r>
+    </w:p>
+    <w:p>
+      <w:pPr>
+        <w:pStyle w:val="Body"/>
+        <w:rPr>
+          <w:sz w:val="24"/>
+          <w:szCs w:val="24"/>
+        </w:rPr>
+      </w:pPr>
+      <w:r>
+        <w:rPr>
+          <w:color w:val="72BF44"/>
           <w:sz w:val="24"/>
           <w:szCs w:val="24"/>
           <w:lang w:val="it-IT"/>
@@ -2557,7 +2578,7 @@
       </w:r>
       <w:r>
         <w:rPr>
-          <w:color w:val="00AAAD"/>
+          <w:color w:val="72BF44"/>
           <w:sz w:val="24"/>
           <w:szCs w:val="24"/>
           <w:lang w:val="en-US"/>
@@ -2566,7 +2587,7 @@
       </w:r>
       <w:r>
         <w:rPr>
-          <w:color w:val="00AAAD"/>
+          <w:color w:val="72BF44"/>
           <w:sz w:val="24"/>
           <w:szCs w:val="24"/>
           <w:lang w:val="it-IT"/>
@@ -2575,7 +2596,7 @@
       </w:r>
       <w:r>
         <w:rPr>
-          <w:color w:val="00AAAD"/>
+          <w:color w:val="72BF44"/>
           <w:sz w:val="24"/>
           <w:szCs w:val="24"/>
           <w:lang w:val="en-US"/>
@@ -2584,7 +2605,7 @@
       </w:r>
       <w:r>
         <w:rPr>
-          <w:color w:val="00AAAD"/>
+          <w:color w:val="72BF44"/>
           <w:sz w:val="24"/>
           <w:szCs w:val="24"/>
           <w:lang w:val="it-IT"/>
@@ -2596,28 +2617,30 @@
       <w:pPr>
         <w:pStyle w:val="Body"/>
         <w:rPr>
-          <w:sz w:val="24"/>
-          <w:szCs w:val="24"/>
-        </w:rPr>
-      </w:pPr>
-      <w:r>
-        <w:rPr>
-          <w:sz w:val="24"/>
-          <w:szCs w:val="24"/>
-        </w:rPr>
-      </w:r>
-    </w:p>
-    <w:p>
-      <w:pPr>
-        <w:pStyle w:val="Body"/>
-        <w:rPr>
-          <w:sz w:val="24"/>
-          <w:szCs w:val="24"/>
-        </w:rPr>
-      </w:pPr>
-      <w:r>
-        <w:rPr>
-          <w:color w:val="00AAAD"/>
+          <w:color w:val="72BF44"/>
+          <w:sz w:val="24"/>
+          <w:szCs w:val="24"/>
+        </w:rPr>
+      </w:pPr>
+      <w:r>
+        <w:rPr>
+          <w:color w:val="72BF44"/>
+          <w:sz w:val="24"/>
+          <w:szCs w:val="24"/>
+        </w:rPr>
+      </w:r>
+    </w:p>
+    <w:p>
+      <w:pPr>
+        <w:pStyle w:val="Body"/>
+        <w:rPr>
+          <w:sz w:val="24"/>
+          <w:szCs w:val="24"/>
+        </w:rPr>
+      </w:pPr>
+      <w:r>
+        <w:rPr>
+          <w:color w:val="72BF44"/>
           <w:sz w:val="24"/>
           <w:szCs w:val="24"/>
           <w:lang w:val="it-IT"/>
@@ -2626,7 +2649,7 @@
       </w:r>
       <w:r>
         <w:rPr>
-          <w:color w:val="00AAAD"/>
+          <w:color w:val="72BF44"/>
           <w:sz w:val="24"/>
           <w:szCs w:val="24"/>
           <w:lang w:val="pt-PT"/>
@@ -2635,7 +2658,7 @@
       </w:r>
       <w:r>
         <w:rPr>
-          <w:color w:val="00AAAD"/>
+          <w:color w:val="72BF44"/>
           <w:sz w:val="24"/>
           <w:szCs w:val="24"/>
           <w:lang w:val="it-IT"/>
@@ -2644,7 +2667,7 @@
       </w:r>
       <w:r>
         <w:rPr>
-          <w:color w:val="00AAAD"/>
+          <w:color w:val="72BF44"/>
           <w:sz w:val="24"/>
           <w:szCs w:val="24"/>
           <w:lang w:val="en-US"/>
@@ -2653,7 +2676,7 @@
       </w:r>
       <w:r>
         <w:rPr>
-          <w:color w:val="00AAAD"/>
+          <w:color w:val="72BF44"/>
           <w:sz w:val="24"/>
           <w:szCs w:val="24"/>
           <w:lang w:val="it-IT"/>
@@ -2665,30 +2688,30 @@
       <w:pPr>
         <w:pStyle w:val="Body"/>
         <w:rPr>
-          <w:color w:val="00AAAD"/>
-          <w:sz w:val="24"/>
-          <w:szCs w:val="24"/>
-        </w:rPr>
-      </w:pPr>
-      <w:r>
-        <w:rPr>
-          <w:color w:val="00AAAD"/>
-          <w:sz w:val="24"/>
-          <w:szCs w:val="24"/>
-        </w:rPr>
-      </w:r>
-    </w:p>
-    <w:p>
-      <w:pPr>
-        <w:pStyle w:val="Body"/>
-        <w:rPr>
-          <w:sz w:val="24"/>
-          <w:szCs w:val="24"/>
-        </w:rPr>
-      </w:pPr>
-      <w:r>
-        <w:rPr>
-          <w:color w:val="00AAAD"/>
+          <w:color w:val="72BF44"/>
+          <w:sz w:val="24"/>
+          <w:szCs w:val="24"/>
+        </w:rPr>
+      </w:pPr>
+      <w:r>
+        <w:rPr>
+          <w:color w:val="72BF44"/>
+          <w:sz w:val="24"/>
+          <w:szCs w:val="24"/>
+        </w:rPr>
+      </w:r>
+    </w:p>
+    <w:p>
+      <w:pPr>
+        <w:pStyle w:val="Body"/>
+        <w:rPr>
+          <w:sz w:val="24"/>
+          <w:szCs w:val="24"/>
+        </w:rPr>
+      </w:pPr>
+      <w:r>
+        <w:rPr>
+          <w:color w:val="72BF44"/>
           <w:sz w:val="24"/>
           <w:szCs w:val="24"/>
           <w:lang w:val="it-IT"/>
@@ -2697,7 +2720,7 @@
       </w:r>
       <w:r>
         <w:rPr>
-          <w:color w:val="00AAAD"/>
+          <w:color w:val="72BF44"/>
           <w:sz w:val="24"/>
           <w:szCs w:val="24"/>
         </w:rPr>
@@ -2705,7 +2728,7 @@
       </w:r>
       <w:r>
         <w:rPr>
-          <w:color w:val="00AAAD"/>
+          <w:color w:val="72BF44"/>
           <w:sz w:val="24"/>
           <w:szCs w:val="24"/>
           <w:lang w:val="it-IT"/>
@@ -2714,7 +2737,7 @@
       </w:r>
       <w:r>
         <w:rPr>
-          <w:color w:val="00AAAD"/>
+          <w:color w:val="72BF44"/>
           <w:sz w:val="24"/>
           <w:szCs w:val="24"/>
           <w:lang w:val="en-US"/>
@@ -2723,7 +2746,7 @@
       </w:r>
       <w:r>
         <w:rPr>
-          <w:color w:val="00AAAD"/>
+          <w:color w:val="72BF44"/>
           <w:sz w:val="24"/>
           <w:szCs w:val="24"/>
           <w:lang w:val="it-IT"/>
@@ -2735,28 +2758,30 @@
       <w:pPr>
         <w:pStyle w:val="Body"/>
         <w:rPr>
-          <w:sz w:val="24"/>
-          <w:szCs w:val="24"/>
-        </w:rPr>
-      </w:pPr>
-      <w:r>
-        <w:rPr>
-          <w:sz w:val="24"/>
-          <w:szCs w:val="24"/>
-        </w:rPr>
-      </w:r>
-    </w:p>
-    <w:p>
-      <w:pPr>
-        <w:pStyle w:val="Body"/>
-        <w:rPr>
-          <w:sz w:val="24"/>
-          <w:szCs w:val="24"/>
-        </w:rPr>
-      </w:pPr>
-      <w:r>
-        <w:rPr>
-          <w:color w:val="00AAAD"/>
+          <w:color w:val="72BF44"/>
+          <w:sz w:val="24"/>
+          <w:szCs w:val="24"/>
+        </w:rPr>
+      </w:pPr>
+      <w:r>
+        <w:rPr>
+          <w:color w:val="72BF44"/>
+          <w:sz w:val="24"/>
+          <w:szCs w:val="24"/>
+        </w:rPr>
+      </w:r>
+    </w:p>
+    <w:p>
+      <w:pPr>
+        <w:pStyle w:val="Body"/>
+        <w:rPr>
+          <w:sz w:val="24"/>
+          <w:szCs w:val="24"/>
+        </w:rPr>
+      </w:pPr>
+      <w:r>
+        <w:rPr>
+          <w:color w:val="72BF44"/>
           <w:sz w:val="24"/>
           <w:szCs w:val="24"/>
           <w:lang w:val="it-IT"/>
@@ -2765,7 +2790,7 @@
       </w:r>
       <w:r>
         <w:rPr>
-          <w:color w:val="00AAAD"/>
+          <w:color w:val="72BF44"/>
           <w:sz w:val="24"/>
           <w:szCs w:val="24"/>
           <w:lang w:val="en-US"/>
@@ -2774,7 +2799,7 @@
       </w:r>
       <w:r>
         <w:rPr>
-          <w:color w:val="00AAAD"/>
+          <w:color w:val="72BF44"/>
           <w:sz w:val="24"/>
           <w:szCs w:val="24"/>
           <w:lang w:val="it-IT"/>
@@ -2783,7 +2808,7 @@
       </w:r>
       <w:r>
         <w:rPr>
-          <w:color w:val="00AAAD"/>
+          <w:color w:val="72BF44"/>
           <w:sz w:val="24"/>
           <w:szCs w:val="24"/>
           <w:lang w:val="ar-SA" w:bidi="ar-SA"/>
@@ -2792,7 +2817,7 @@
       </w:r>
       <w:r>
         <w:rPr>
-          <w:color w:val="00AAAD"/>
+          <w:color w:val="72BF44"/>
           <w:sz w:val="24"/>
           <w:szCs w:val="24"/>
           <w:lang w:val="en-US"/>
@@ -2801,7 +2826,7 @@
       </w:r>
       <w:r>
         <w:rPr>
-          <w:color w:val="00AAAD"/>
+          <w:color w:val="72BF44"/>
           <w:sz w:val="24"/>
           <w:szCs w:val="24"/>
         </w:rPr>
@@ -2809,7 +2834,7 @@
       </w:r>
       <w:r>
         <w:rPr>
-          <w:color w:val="00AAAD"/>
+          <w:color w:val="72BF44"/>
           <w:sz w:val="24"/>
           <w:szCs w:val="24"/>
           <w:lang w:val="it-IT"/>
@@ -2818,7 +2843,7 @@
       </w:r>
       <w:r>
         <w:rPr>
-          <w:color w:val="00AAAD"/>
+          <w:color w:val="72BF44"/>
           <w:sz w:val="24"/>
           <w:szCs w:val="24"/>
           <w:lang w:val="ar-SA" w:bidi="ar-SA"/>
@@ -2827,7 +2852,7 @@
       </w:r>
       <w:r>
         <w:rPr>
-          <w:color w:val="00AAAD"/>
+          <w:color w:val="72BF44"/>
           <w:sz w:val="24"/>
           <w:szCs w:val="24"/>
           <w:lang w:val="en-US"/>
@@ -2836,7 +2861,7 @@
       </w:r>
       <w:r>
         <w:rPr>
-          <w:color w:val="00AAAD"/>
+          <w:color w:val="72BF44"/>
           <w:sz w:val="24"/>
           <w:szCs w:val="24"/>
         </w:rPr>
@@ -2844,7 +2869,7 @@
       </w:r>
       <w:r>
         <w:rPr>
-          <w:color w:val="00AAAD"/>
+          <w:color w:val="72BF44"/>
           <w:sz w:val="24"/>
           <w:szCs w:val="24"/>
           <w:lang w:val="it-IT"/>
@@ -2856,12 +2881,14 @@
       <w:pPr>
         <w:pStyle w:val="Body"/>
         <w:rPr>
-          <w:sz w:val="24"/>
-          <w:szCs w:val="24"/>
-        </w:rPr>
-      </w:pPr>
-      <w:r>
-        <w:rPr>
+          <w:color w:val="72BF44"/>
+          <w:sz w:val="24"/>
+          <w:szCs w:val="24"/>
+        </w:rPr>
+      </w:pPr>
+      <w:r>
+        <w:rPr>
+          <w:color w:val="72BF44"/>
           <w:sz w:val="24"/>
           <w:szCs w:val="24"/>
         </w:rPr>
@@ -3098,6 +3125,7 @@
       </w:pPr>
       <w:r>
         <w:rPr>
+          <w:color w:val="72BF44"/>
           <w:sz w:val="24"/>
           <w:szCs w:val="24"/>
           <w:lang w:val="it-IT"/>
@@ -3106,6 +3134,7 @@
       </w:r>
       <w:r>
         <w:rPr>
+          <w:color w:val="72BF44"/>
           <w:sz w:val="24"/>
           <w:szCs w:val="24"/>
           <w:lang w:val="de-DE"/>
@@ -3114,6 +3143,7 @@
       </w:r>
       <w:r>
         <w:rPr>
+          <w:color w:val="72BF44"/>
           <w:sz w:val="24"/>
           <w:szCs w:val="24"/>
           <w:lang w:val="it-IT"/>
@@ -3122,6 +3152,7 @@
       </w:r>
       <w:r>
         <w:rPr>
+          <w:color w:val="72BF44"/>
           <w:sz w:val="24"/>
           <w:szCs w:val="24"/>
         </w:rPr>
@@ -3129,6 +3160,7 @@
       </w:r>
       <w:r>
         <w:rPr>
+          <w:color w:val="72BF44"/>
           <w:sz w:val="24"/>
           <w:szCs w:val="24"/>
           <w:lang w:val="it-IT"/>
@@ -3137,6 +3169,7 @@
       </w:r>
       <w:r>
         <w:rPr>
+          <w:color w:val="72BF44"/>
           <w:sz w:val="24"/>
           <w:szCs w:val="24"/>
           <w:lang w:val="en-US"/>
@@ -3145,6 +3178,7 @@
       </w:r>
       <w:r>
         <w:rPr>
+          <w:color w:val="72BF44"/>
           <w:sz w:val="24"/>
           <w:szCs w:val="24"/>
           <w:lang w:val="it-IT"/>
@@ -3381,6 +3415,7 @@
         <w:vertAlign w:val="baseline"/>
         <w:position w:val="0"/>
         <w:sz w:val="24"/>
+        <w:sz w:val="24"/>
         <w:spacing w:val="0"/>
         <w:kern w:val="0"/>
         <w:w w:val="100"/>
@@ -3404,6 +3439,7 @@
         <w:strike w:val="false"/>
         <w:vertAlign w:val="baseline"/>
         <w:position w:val="0"/>
+        <w:sz w:val="24"/>
         <w:sz w:val="24"/>
         <w:spacing w:val="0"/>
         <w:kern w:val="0"/>
@@ -3429,6 +3465,7 @@
         <w:vertAlign w:val="baseline"/>
         <w:position w:val="0"/>
         <w:sz w:val="24"/>
+        <w:sz w:val="24"/>
         <w:spacing w:val="0"/>
         <w:kern w:val="0"/>
         <w:w w:val="100"/>
@@ -3452,6 +3489,7 @@
         <w:strike w:val="false"/>
         <w:vertAlign w:val="baseline"/>
         <w:position w:val="0"/>
+        <w:sz w:val="24"/>
         <w:sz w:val="24"/>
         <w:spacing w:val="0"/>
         <w:kern w:val="0"/>
@@ -3477,6 +3515,7 @@
         <w:vertAlign w:val="baseline"/>
         <w:position w:val="0"/>
         <w:sz w:val="24"/>
+        <w:sz w:val="24"/>
         <w:spacing w:val="0"/>
         <w:kern w:val="0"/>
         <w:w w:val="100"/>
@@ -3500,6 +3539,7 @@
         <w:strike w:val="false"/>
         <w:vertAlign w:val="baseline"/>
         <w:position w:val="0"/>
+        <w:sz w:val="24"/>
         <w:sz w:val="24"/>
         <w:spacing w:val="0"/>
         <w:kern w:val="0"/>
@@ -3525,6 +3565,7 @@
         <w:vertAlign w:val="baseline"/>
         <w:position w:val="0"/>
         <w:sz w:val="24"/>
+        <w:sz w:val="24"/>
         <w:spacing w:val="0"/>
         <w:kern w:val="0"/>
         <w:w w:val="100"/>
@@ -3548,6 +3589,7 @@
         <w:strike w:val="false"/>
         <w:vertAlign w:val="baseline"/>
         <w:position w:val="0"/>
+        <w:sz w:val="24"/>
         <w:sz w:val="24"/>
         <w:spacing w:val="0"/>
         <w:kern w:val="0"/>
@@ -3679,7 +3721,6 @@
       <w:keepLines w:val="false"/>
       <w:pageBreakBefore w:val="false"/>
       <w:widowControl/>
-      <w:pBdr/>
       <w:shd w:val="clear" w:color="auto" w:fill="auto"/>
       <w:suppressAutoHyphens w:val="false"/>
       <w:bidi w:val="0"/>
@@ -3741,6 +3782,7 @@
       <w:kern w:val="0"/>
       <w:position w:val="0"/>
       <w:sz w:val="24"/>
+      <w:sz w:val="24"/>
       <w:vertAlign w:val="baseline"/>
     </w:rPr>
   </w:style>
@@ -3760,6 +3802,7 @@
       <w:kern w:val="0"/>
       <w:position w:val="0"/>
       <w:sz w:val="24"/>
+      <w:sz w:val="24"/>
       <w:vertAlign w:val="baseline"/>
     </w:rPr>
   </w:style>
@@ -3779,6 +3822,7 @@
       <w:kern w:val="0"/>
       <w:position w:val="0"/>
       <w:sz w:val="24"/>
+      <w:sz w:val="24"/>
       <w:vertAlign w:val="baseline"/>
     </w:rPr>
   </w:style>
@@ -3798,6 +3842,7 @@
       <w:kern w:val="0"/>
       <w:position w:val="0"/>
       <w:sz w:val="24"/>
+      <w:sz w:val="24"/>
       <w:vertAlign w:val="baseline"/>
     </w:rPr>
   </w:style>
@@ -3817,6 +3862,7 @@
       <w:kern w:val="0"/>
       <w:position w:val="0"/>
       <w:sz w:val="24"/>
+      <w:sz w:val="24"/>
       <w:vertAlign w:val="baseline"/>
     </w:rPr>
   </w:style>
@@ -3836,6 +3882,7 @@
       <w:kern w:val="0"/>
       <w:position w:val="0"/>
       <w:sz w:val="24"/>
+      <w:sz w:val="24"/>
       <w:vertAlign w:val="baseline"/>
     </w:rPr>
   </w:style>
@@ -3855,6 +3902,7 @@
       <w:kern w:val="0"/>
       <w:position w:val="0"/>
       <w:sz w:val="24"/>
+      <w:sz w:val="24"/>
       <w:vertAlign w:val="baseline"/>
     </w:rPr>
   </w:style>
@@ -3874,6 +3922,7 @@
       <w:kern w:val="0"/>
       <w:position w:val="0"/>
       <w:sz w:val="24"/>
+      <w:sz w:val="24"/>
       <w:vertAlign w:val="baseline"/>
     </w:rPr>
   </w:style>
@@ -3893,6 +3942,7 @@
       <w:kern w:val="0"/>
       <w:position w:val="0"/>
       <w:sz w:val="24"/>
+      <w:sz w:val="24"/>
       <w:vertAlign w:val="baseline"/>
     </w:rPr>
   </w:style>
@@ -3932,6 +3982,7 @@
       <w:kern w:val="0"/>
       <w:position w:val="0"/>
       <w:sz w:val="24"/>
+      <w:sz w:val="24"/>
       <w:vertAlign w:val="baseline"/>
     </w:rPr>
   </w:style>
@@ -3951,6 +4002,7 @@
       <w:kern w:val="0"/>
       <w:position w:val="0"/>
       <w:sz w:val="24"/>
+      <w:sz w:val="24"/>
       <w:vertAlign w:val="baseline"/>
     </w:rPr>
   </w:style>
@@ -3970,6 +4022,7 @@
       <w:kern w:val="0"/>
       <w:position w:val="0"/>
       <w:sz w:val="24"/>
+      <w:sz w:val="24"/>
       <w:vertAlign w:val="baseline"/>
     </w:rPr>
   </w:style>
@@ -3989,6 +4042,7 @@
       <w:kern w:val="0"/>
       <w:position w:val="0"/>
       <w:sz w:val="24"/>
+      <w:sz w:val="24"/>
       <w:vertAlign w:val="baseline"/>
     </w:rPr>
   </w:style>
@@ -4008,6 +4062,7 @@
       <w:kern w:val="0"/>
       <w:position w:val="0"/>
       <w:sz w:val="24"/>
+      <w:sz w:val="24"/>
       <w:vertAlign w:val="baseline"/>
     </w:rPr>
   </w:style>
@@ -4027,6 +4082,7 @@
       <w:kern w:val="0"/>
       <w:position w:val="0"/>
       <w:sz w:val="24"/>
+      <w:sz w:val="24"/>
       <w:vertAlign w:val="baseline"/>
     </w:rPr>
   </w:style>
@@ -4046,6 +4102,7 @@
       <w:kern w:val="0"/>
       <w:position w:val="0"/>
       <w:sz w:val="24"/>
+      <w:sz w:val="24"/>
       <w:vertAlign w:val="baseline"/>
     </w:rPr>
   </w:style>
@@ -4064,6 +4121,367 @@
       <w:w w:val="100"/>
       <w:kern w:val="0"/>
       <w:position w:val="0"/>
+      <w:sz w:val="24"/>
+      <w:sz w:val="24"/>
+      <w:vertAlign w:val="baseline"/>
+    </w:rPr>
+  </w:style>
+  <w:style w:type="character" w:styleId="ListLabel19">
+    <w:name w:val="ListLabel 19"/>
+    <w:qFormat/>
+    <w:rPr>
+      <w:caps w:val="false"/>
+      <w:smallCaps w:val="false"/>
+      <w:strike w:val="false"/>
+      <w:dstrike w:val="false"/>
+      <w:outline w:val="false"/>
+      <w:emboss w:val="false"/>
+      <w:imprint w:val="false"/>
+      <w:spacing w:val="0"/>
+      <w:w w:val="100"/>
+      <w:kern w:val="0"/>
+      <w:position w:val="0"/>
+      <w:sz w:val="24"/>
+      <w:sz w:val="24"/>
+      <w:vertAlign w:val="baseline"/>
+    </w:rPr>
+  </w:style>
+  <w:style w:type="character" w:styleId="ListLabel20">
+    <w:name w:val="ListLabel 20"/>
+    <w:qFormat/>
+    <w:rPr>
+      <w:caps w:val="false"/>
+      <w:smallCaps w:val="false"/>
+      <w:strike w:val="false"/>
+      <w:dstrike w:val="false"/>
+      <w:outline w:val="false"/>
+      <w:emboss w:val="false"/>
+      <w:imprint w:val="false"/>
+      <w:spacing w:val="0"/>
+      <w:w w:val="100"/>
+      <w:kern w:val="0"/>
+      <w:position w:val="0"/>
+      <w:sz w:val="24"/>
+      <w:sz w:val="24"/>
+      <w:vertAlign w:val="baseline"/>
+    </w:rPr>
+  </w:style>
+  <w:style w:type="character" w:styleId="ListLabel21">
+    <w:name w:val="ListLabel 21"/>
+    <w:qFormat/>
+    <w:rPr>
+      <w:caps w:val="false"/>
+      <w:smallCaps w:val="false"/>
+      <w:strike w:val="false"/>
+      <w:dstrike w:val="false"/>
+      <w:outline w:val="false"/>
+      <w:emboss w:val="false"/>
+      <w:imprint w:val="false"/>
+      <w:spacing w:val="0"/>
+      <w:w w:val="100"/>
+      <w:kern w:val="0"/>
+      <w:position w:val="0"/>
+      <w:sz w:val="24"/>
+      <w:sz w:val="24"/>
+      <w:vertAlign w:val="baseline"/>
+    </w:rPr>
+  </w:style>
+  <w:style w:type="character" w:styleId="ListLabel22">
+    <w:name w:val="ListLabel 22"/>
+    <w:qFormat/>
+    <w:rPr>
+      <w:caps w:val="false"/>
+      <w:smallCaps w:val="false"/>
+      <w:strike w:val="false"/>
+      <w:dstrike w:val="false"/>
+      <w:outline w:val="false"/>
+      <w:emboss w:val="false"/>
+      <w:imprint w:val="false"/>
+      <w:spacing w:val="0"/>
+      <w:w w:val="100"/>
+      <w:kern w:val="0"/>
+      <w:position w:val="0"/>
+      <w:sz w:val="24"/>
+      <w:sz w:val="24"/>
+      <w:vertAlign w:val="baseline"/>
+    </w:rPr>
+  </w:style>
+  <w:style w:type="character" w:styleId="ListLabel23">
+    <w:name w:val="ListLabel 23"/>
+    <w:qFormat/>
+    <w:rPr>
+      <w:caps w:val="false"/>
+      <w:smallCaps w:val="false"/>
+      <w:strike w:val="false"/>
+      <w:dstrike w:val="false"/>
+      <w:outline w:val="false"/>
+      <w:emboss w:val="false"/>
+      <w:imprint w:val="false"/>
+      <w:spacing w:val="0"/>
+      <w:w w:val="100"/>
+      <w:kern w:val="0"/>
+      <w:position w:val="0"/>
+      <w:sz w:val="24"/>
+      <w:sz w:val="24"/>
+      <w:vertAlign w:val="baseline"/>
+    </w:rPr>
+  </w:style>
+  <w:style w:type="character" w:styleId="ListLabel24">
+    <w:name w:val="ListLabel 24"/>
+    <w:qFormat/>
+    <w:rPr>
+      <w:caps w:val="false"/>
+      <w:smallCaps w:val="false"/>
+      <w:strike w:val="false"/>
+      <w:dstrike w:val="false"/>
+      <w:outline w:val="false"/>
+      <w:emboss w:val="false"/>
+      <w:imprint w:val="false"/>
+      <w:spacing w:val="0"/>
+      <w:w w:val="100"/>
+      <w:kern w:val="0"/>
+      <w:position w:val="0"/>
+      <w:sz w:val="24"/>
+      <w:sz w:val="24"/>
+      <w:vertAlign w:val="baseline"/>
+    </w:rPr>
+  </w:style>
+  <w:style w:type="character" w:styleId="ListLabel25">
+    <w:name w:val="ListLabel 25"/>
+    <w:qFormat/>
+    <w:rPr>
+      <w:caps w:val="false"/>
+      <w:smallCaps w:val="false"/>
+      <w:strike w:val="false"/>
+      <w:dstrike w:val="false"/>
+      <w:outline w:val="false"/>
+      <w:emboss w:val="false"/>
+      <w:imprint w:val="false"/>
+      <w:spacing w:val="0"/>
+      <w:w w:val="100"/>
+      <w:kern w:val="0"/>
+      <w:position w:val="0"/>
+      <w:sz w:val="24"/>
+      <w:sz w:val="24"/>
+      <w:vertAlign w:val="baseline"/>
+    </w:rPr>
+  </w:style>
+  <w:style w:type="character" w:styleId="ListLabel26">
+    <w:name w:val="ListLabel 26"/>
+    <w:qFormat/>
+    <w:rPr>
+      <w:caps w:val="false"/>
+      <w:smallCaps w:val="false"/>
+      <w:strike w:val="false"/>
+      <w:dstrike w:val="false"/>
+      <w:outline w:val="false"/>
+      <w:emboss w:val="false"/>
+      <w:imprint w:val="false"/>
+      <w:spacing w:val="0"/>
+      <w:w w:val="100"/>
+      <w:kern w:val="0"/>
+      <w:position w:val="0"/>
+      <w:sz w:val="24"/>
+      <w:sz w:val="24"/>
+      <w:vertAlign w:val="baseline"/>
+    </w:rPr>
+  </w:style>
+  <w:style w:type="character" w:styleId="ListLabel27">
+    <w:name w:val="ListLabel 27"/>
+    <w:qFormat/>
+    <w:rPr>
+      <w:caps w:val="false"/>
+      <w:smallCaps w:val="false"/>
+      <w:strike w:val="false"/>
+      <w:dstrike w:val="false"/>
+      <w:outline w:val="false"/>
+      <w:emboss w:val="false"/>
+      <w:imprint w:val="false"/>
+      <w:spacing w:val="0"/>
+      <w:w w:val="100"/>
+      <w:kern w:val="0"/>
+      <w:position w:val="0"/>
+      <w:sz w:val="24"/>
+      <w:sz w:val="24"/>
+      <w:vertAlign w:val="baseline"/>
+    </w:rPr>
+  </w:style>
+  <w:style w:type="character" w:styleId="ListLabel28">
+    <w:name w:val="ListLabel 28"/>
+    <w:qFormat/>
+    <w:rPr>
+      <w:caps w:val="false"/>
+      <w:smallCaps w:val="false"/>
+      <w:strike w:val="false"/>
+      <w:dstrike w:val="false"/>
+      <w:outline w:val="false"/>
+      <w:emboss w:val="false"/>
+      <w:imprint w:val="false"/>
+      <w:spacing w:val="0"/>
+      <w:w w:val="100"/>
+      <w:kern w:val="0"/>
+      <w:position w:val="0"/>
+      <w:sz w:val="24"/>
+      <w:sz w:val="24"/>
+      <w:vertAlign w:val="baseline"/>
+    </w:rPr>
+  </w:style>
+  <w:style w:type="character" w:styleId="ListLabel29">
+    <w:name w:val="ListLabel 29"/>
+    <w:qFormat/>
+    <w:rPr>
+      <w:caps w:val="false"/>
+      <w:smallCaps w:val="false"/>
+      <w:strike w:val="false"/>
+      <w:dstrike w:val="false"/>
+      <w:outline w:val="false"/>
+      <w:emboss w:val="false"/>
+      <w:imprint w:val="false"/>
+      <w:spacing w:val="0"/>
+      <w:w w:val="100"/>
+      <w:kern w:val="0"/>
+      <w:position w:val="0"/>
+      <w:sz w:val="24"/>
+      <w:sz w:val="24"/>
+      <w:vertAlign w:val="baseline"/>
+    </w:rPr>
+  </w:style>
+  <w:style w:type="character" w:styleId="ListLabel30">
+    <w:name w:val="ListLabel 30"/>
+    <w:qFormat/>
+    <w:rPr>
+      <w:caps w:val="false"/>
+      <w:smallCaps w:val="false"/>
+      <w:strike w:val="false"/>
+      <w:dstrike w:val="false"/>
+      <w:outline w:val="false"/>
+      <w:emboss w:val="false"/>
+      <w:imprint w:val="false"/>
+      <w:spacing w:val="0"/>
+      <w:w w:val="100"/>
+      <w:kern w:val="0"/>
+      <w:position w:val="0"/>
+      <w:sz w:val="24"/>
+      <w:sz w:val="24"/>
+      <w:vertAlign w:val="baseline"/>
+    </w:rPr>
+  </w:style>
+  <w:style w:type="character" w:styleId="ListLabel31">
+    <w:name w:val="ListLabel 31"/>
+    <w:qFormat/>
+    <w:rPr>
+      <w:caps w:val="false"/>
+      <w:smallCaps w:val="false"/>
+      <w:strike w:val="false"/>
+      <w:dstrike w:val="false"/>
+      <w:outline w:val="false"/>
+      <w:emboss w:val="false"/>
+      <w:imprint w:val="false"/>
+      <w:spacing w:val="0"/>
+      <w:w w:val="100"/>
+      <w:kern w:val="0"/>
+      <w:position w:val="0"/>
+      <w:sz w:val="24"/>
+      <w:sz w:val="24"/>
+      <w:vertAlign w:val="baseline"/>
+    </w:rPr>
+  </w:style>
+  <w:style w:type="character" w:styleId="ListLabel32">
+    <w:name w:val="ListLabel 32"/>
+    <w:qFormat/>
+    <w:rPr>
+      <w:caps w:val="false"/>
+      <w:smallCaps w:val="false"/>
+      <w:strike w:val="false"/>
+      <w:dstrike w:val="false"/>
+      <w:outline w:val="false"/>
+      <w:emboss w:val="false"/>
+      <w:imprint w:val="false"/>
+      <w:spacing w:val="0"/>
+      <w:w w:val="100"/>
+      <w:kern w:val="0"/>
+      <w:position w:val="0"/>
+      <w:sz w:val="24"/>
+      <w:sz w:val="24"/>
+      <w:vertAlign w:val="baseline"/>
+    </w:rPr>
+  </w:style>
+  <w:style w:type="character" w:styleId="ListLabel33">
+    <w:name w:val="ListLabel 33"/>
+    <w:qFormat/>
+    <w:rPr>
+      <w:caps w:val="false"/>
+      <w:smallCaps w:val="false"/>
+      <w:strike w:val="false"/>
+      <w:dstrike w:val="false"/>
+      <w:outline w:val="false"/>
+      <w:emboss w:val="false"/>
+      <w:imprint w:val="false"/>
+      <w:spacing w:val="0"/>
+      <w:w w:val="100"/>
+      <w:kern w:val="0"/>
+      <w:position w:val="0"/>
+      <w:sz w:val="24"/>
+      <w:sz w:val="24"/>
+      <w:vertAlign w:val="baseline"/>
+    </w:rPr>
+  </w:style>
+  <w:style w:type="character" w:styleId="ListLabel34">
+    <w:name w:val="ListLabel 34"/>
+    <w:qFormat/>
+    <w:rPr>
+      <w:caps w:val="false"/>
+      <w:smallCaps w:val="false"/>
+      <w:strike w:val="false"/>
+      <w:dstrike w:val="false"/>
+      <w:outline w:val="false"/>
+      <w:emboss w:val="false"/>
+      <w:imprint w:val="false"/>
+      <w:spacing w:val="0"/>
+      <w:w w:val="100"/>
+      <w:kern w:val="0"/>
+      <w:position w:val="0"/>
+      <w:sz w:val="24"/>
+      <w:sz w:val="24"/>
+      <w:vertAlign w:val="baseline"/>
+    </w:rPr>
+  </w:style>
+  <w:style w:type="character" w:styleId="ListLabel35">
+    <w:name w:val="ListLabel 35"/>
+    <w:qFormat/>
+    <w:rPr>
+      <w:caps w:val="false"/>
+      <w:smallCaps w:val="false"/>
+      <w:strike w:val="false"/>
+      <w:dstrike w:val="false"/>
+      <w:outline w:val="false"/>
+      <w:emboss w:val="false"/>
+      <w:imprint w:val="false"/>
+      <w:spacing w:val="0"/>
+      <w:w w:val="100"/>
+      <w:kern w:val="0"/>
+      <w:position w:val="0"/>
+      <w:sz w:val="24"/>
+      <w:sz w:val="24"/>
+      <w:vertAlign w:val="baseline"/>
+    </w:rPr>
+  </w:style>
+  <w:style w:type="character" w:styleId="ListLabel36">
+    <w:name w:val="ListLabel 36"/>
+    <w:qFormat/>
+    <w:rPr>
+      <w:caps w:val="false"/>
+      <w:smallCaps w:val="false"/>
+      <w:strike w:val="false"/>
+      <w:dstrike w:val="false"/>
+      <w:outline w:val="false"/>
+      <w:emboss w:val="false"/>
+      <w:imprint w:val="false"/>
+      <w:spacing w:val="0"/>
+      <w:w w:val="100"/>
+      <w:kern w:val="0"/>
+      <w:position w:val="0"/>
+      <w:sz w:val="24"/>
       <w:sz w:val="24"/>
       <w:vertAlign w:val="baseline"/>
     </w:rPr>

</xml_diff>

<commit_message>
organizacion de los todos
</commit_message>
<xml_diff>
--- a/info/Comments_Ale.docx
+++ b/info/Comments_Ale.docx
@@ -189,36 +189,6 @@
         <w:rPr>
           <w:sz w:val="24"/>
           <w:szCs w:val="24"/>
-          <w:lang w:val="it-IT"/>
-        </w:rPr>
-      </w:pPr>
-      <w:r>
-        <w:rPr>
-          <w:sz w:val="24"/>
-          <w:szCs w:val="24"/>
-          <w:lang w:val="it-IT"/>
-        </w:rPr>
-      </w:r>
-    </w:p>
-    <w:p>
-      <w:pPr>
-        <w:pStyle w:val="Body"/>
-        <w:rPr>
-          <w:color w:val="72BF44"/>
-          <w:sz w:val="24"/>
-          <w:szCs w:val="24"/>
-        </w:rPr>
-      </w:pPr>
-      <w:r>
-        <w:rPr/>
-      </w:r>
-    </w:p>
-    <w:p>
-      <w:pPr>
-        <w:pStyle w:val="Body"/>
-        <w:rPr>
-          <w:sz w:val="24"/>
-          <w:szCs w:val="24"/>
         </w:rPr>
       </w:pPr>
       <w:r>
@@ -298,54 +268,61 @@
         </w:rPr>
       </w:pPr>
       <w:r>
-        <w:rPr/>
-      </w:r>
-    </w:p>
-    <w:p>
-      <w:pPr>
-        <w:pStyle w:val="Body"/>
-        <w:rPr>
-          <w:sz w:val="24"/>
-          <w:szCs w:val="24"/>
-        </w:rPr>
-      </w:pPr>
-      <w:r>
-        <w:rPr>
-          <w:sz w:val="24"/>
-          <w:szCs w:val="24"/>
-          <w:lang w:val="it-IT"/>
-        </w:rPr>
-        <w:t>Si se cumple el condicional anterior hacer lo siguiente:</w:t>
-      </w:r>
-    </w:p>
-    <w:p>
-      <w:pPr>
-        <w:pStyle w:val="Body"/>
-        <w:rPr>
-          <w:color w:val="00AAAD"/>
-        </w:rPr>
-      </w:pPr>
-      <w:r>
-        <w:rPr>
-          <w:color w:val="00AAAD"/>
-          <w:sz w:val="24"/>
-          <w:szCs w:val="24"/>
-          <w:lang w:val="it-IT"/>
-        </w:rPr>
-        <w:t xml:space="preserve">Line 18: </w:t>
-      </w:r>
-      <w:r>
-        <w:rPr>
-          <w:color w:val="00AAAD"/>
+        <w:rPr>
+          <w:sz w:val="24"/>
+          <w:szCs w:val="24"/>
+        </w:rPr>
+      </w:r>
+    </w:p>
+    <w:p>
+      <w:pPr>
+        <w:pStyle w:val="Body"/>
+        <w:rPr>
+          <w:sz w:val="24"/>
+          <w:szCs w:val="24"/>
+        </w:rPr>
+      </w:pPr>
+      <w:r>
+        <w:rPr>
+          <w:sz w:val="24"/>
+          <w:szCs w:val="24"/>
+          <w:lang w:val="it-IT"/>
+        </w:rPr>
+        <w:t xml:space="preserve">Line 18: If </w:t>
+      </w:r>
+      <w:r>
+        <w:rPr>
           <w:sz w:val="24"/>
           <w:szCs w:val="24"/>
           <w:lang w:val="es-ES_tradnl"/>
         </w:rPr>
-        <w:t xml:space="preserve">[INSERT CHAPTER NUMBER] = sacar solamente el numero del campo </w:t>
-      </w:r>
-      <w:r>
-        <w:rPr>
-          <w:color w:val="00AAAD"/>
+        <w:t>"field_ds_input_dataset_excel" es igual a: "Use chapter data tables</w:t>
+      </w:r>
+      <w:r>
+        <w:rPr>
+          <w:sz w:val="24"/>
+          <w:szCs w:val="24"/>
+        </w:rPr>
+        <w:t>”</w:t>
+      </w:r>
+      <w:r>
+        <w:rPr>
+          <w:sz w:val="24"/>
+          <w:szCs w:val="24"/>
+          <w:lang w:val="it-IT"/>
+        </w:rPr>
+        <w:t xml:space="preserve">, usar un condicional: </w:t>
+      </w:r>
+      <w:r>
+        <w:rPr>
+          <w:sz w:val="24"/>
+          <w:szCs w:val="24"/>
+          <w:lang w:val="en-US"/>
+        </w:rPr>
+        <w:t xml:space="preserve">If </w:t>
+      </w:r>
+      <w:r>
+        <w:rPr>
           <w:sz w:val="24"/>
           <w:szCs w:val="24"/>
           <w:lang w:val="ar-SA" w:bidi="ar-SA"/>
@@ -354,7 +331,6 @@
       </w:r>
       <w:r>
         <w:rPr>
-          <w:color w:val="00AAAD"/>
           <w:sz w:val="24"/>
           <w:szCs w:val="24"/>
           <w:lang w:val="en-US"/>
@@ -363,43 +339,57 @@
       </w:r>
       <w:r>
         <w:rPr>
-          <w:color w:val="00AAAD"/>
+          <w:sz w:val="24"/>
+          <w:szCs w:val="24"/>
+        </w:rPr>
+        <w:t xml:space="preserve">” </w:t>
+      </w:r>
+      <w:r>
+        <w:rPr>
+          <w:sz w:val="24"/>
+          <w:szCs w:val="24"/>
+          <w:lang w:val="es-ES_tradnl"/>
+        </w:rPr>
+        <w:t xml:space="preserve">==1, escribir la linea 1 del file </w:t>
+      </w:r>
+      <w:r>
+        <w:rPr>
+          <w:sz w:val="24"/>
+          <w:szCs w:val="24"/>
+          <w:lang w:val="ar-SA" w:bidi="ar-SA"/>
+        </w:rPr>
+        <w:t>“</w:t>
+      </w:r>
+      <w:r>
+        <w:rPr>
+          <w:sz w:val="24"/>
+          <w:szCs w:val="24"/>
+          <w:lang w:val="it-IT"/>
+        </w:rPr>
+        <w:t>input_data_table</w:t>
+      </w:r>
+      <w:r>
+        <w:rPr>
+          <w:sz w:val="24"/>
+          <w:szCs w:val="24"/>
+          <w:lang w:val="es-ES_tradnl"/>
+        </w:rPr>
+        <w:t>.txt</w:t>
+      </w:r>
+      <w:r>
+        <w:rPr>
           <w:sz w:val="24"/>
           <w:szCs w:val="24"/>
         </w:rPr>
         <w:t>”</w:t>
       </w:r>
-    </w:p>
-    <w:p>
-      <w:pPr>
-        <w:pStyle w:val="Body"/>
-        <w:rPr>
-          <w:sz w:val="24"/>
-          <w:szCs w:val="24"/>
-        </w:rPr>
-      </w:pPr>
-      <w:r>
-        <w:rPr>
-          <w:sz w:val="24"/>
-          <w:szCs w:val="24"/>
-        </w:rPr>
-      </w:r>
-    </w:p>
-    <w:p>
-      <w:pPr>
-        <w:pStyle w:val="Body"/>
-        <w:rPr>
-          <w:sz w:val="24"/>
-          <w:szCs w:val="24"/>
-        </w:rPr>
-      </w:pPr>
-      <w:r>
-        <w:rPr>
-          <w:sz w:val="24"/>
-          <w:szCs w:val="24"/>
-          <w:lang w:val="it-IT"/>
-        </w:rPr>
-        <w:t xml:space="preserve">Line 18: If </w:t>
+      <w:r>
+        <w:rPr>
+          <w:sz w:val="24"/>
+          <w:szCs w:val="24"/>
+          <w:lang w:val="en-US"/>
+        </w:rPr>
+        <w:t xml:space="preserve">, (if </w:t>
       </w:r>
       <w:r>
         <w:rPr>
@@ -415,148 +405,14 @@
           <w:szCs w:val="24"/>
           <w:lang w:val="en-US"/>
         </w:rPr>
-        <w:t>field_ds_detailed_info</w:t>
-      </w:r>
-      <w:r>
-        <w:rPr>
-          <w:sz w:val="24"/>
-          <w:szCs w:val="24"/>
-        </w:rPr>
-        <w:t>”</w:t>
-      </w:r>
-      <w:r>
-        <w:rPr>
-          <w:sz w:val="24"/>
-          <w:szCs w:val="24"/>
-          <w:lang w:val="it-IT"/>
-        </w:rPr>
-        <w:t xml:space="preserve"> tiene algo, reemplazar el texto “[completar] por “</w:t>
-      </w:r>
-      <w:r>
-        <w:rPr>
-          <w:sz w:val="24"/>
-          <w:szCs w:val="24"/>
-          <w:lang w:val="en-US"/>
-        </w:rPr>
-        <w:t xml:space="preserve">supporting information on the figure in Section [INSERT SECION NUMBER]) and </w:t>
-      </w:r>
-      <w:r>
-        <w:rPr>
-          <w:sz w:val="24"/>
-          <w:szCs w:val="24"/>
-          <w:lang w:val="it-IT"/>
-        </w:rPr>
-        <w:t xml:space="preserve">“ (donde dice </w:t>
-      </w:r>
-      <w:r>
-        <w:rPr>
-          <w:sz w:val="24"/>
-          <w:szCs w:val="24"/>
-          <w:lang w:val="de-DE"/>
-        </w:rPr>
-        <w:t>[INSERT SECION NUMBER]</w:t>
-      </w:r>
-      <w:r>
-        <w:rPr>
-          <w:sz w:val="24"/>
-          <w:szCs w:val="24"/>
-          <w:lang w:val="it-IT"/>
-        </w:rPr>
-        <w:t xml:space="preserve"> poner el texto que aparece en </w:t>
-      </w:r>
-      <w:r>
-        <w:rPr>
-          <w:sz w:val="24"/>
-          <w:szCs w:val="24"/>
-          <w:lang w:val="ar-SA" w:bidi="ar-SA"/>
-        </w:rPr>
-        <w:t>“</w:t>
-      </w:r>
-      <w:r>
-        <w:rPr>
-          <w:sz w:val="24"/>
-          <w:szCs w:val="24"/>
-          <w:lang w:val="en-US"/>
-        </w:rPr>
-        <w:t>field_ds_detailed_info</w:t>
-      </w:r>
-      <w:r>
-        <w:rPr>
-          <w:sz w:val="24"/>
-          <w:szCs w:val="24"/>
-        </w:rPr>
-        <w:t>”</w:t>
-      </w:r>
-      <w:r>
-        <w:rPr>
-          <w:sz w:val="24"/>
-          <w:szCs w:val="24"/>
-          <w:lang w:val="it-IT"/>
-        </w:rPr>
-        <w:t xml:space="preserve">). If </w:t>
-      </w:r>
-      <w:r>
-        <w:rPr>
-          <w:sz w:val="24"/>
-          <w:szCs w:val="24"/>
-          <w:lang w:val="ar-SA" w:bidi="ar-SA"/>
-        </w:rPr>
-        <w:t>“</w:t>
-      </w:r>
-      <w:r>
-        <w:rPr>
-          <w:sz w:val="24"/>
-          <w:szCs w:val="24"/>
-          <w:lang w:val="en-US"/>
-        </w:rPr>
-        <w:t>field_ds_detailed_info</w:t>
-      </w:r>
-      <w:r>
-        <w:rPr>
-          <w:sz w:val="24"/>
-          <w:szCs w:val="24"/>
-        </w:rPr>
-        <w:t>”</w:t>
-      </w:r>
-      <w:r>
-        <w:rPr>
-          <w:sz w:val="24"/>
-          <w:szCs w:val="24"/>
-          <w:lang w:val="it-IT"/>
-        </w:rPr>
-        <w:t xml:space="preserve"> no tiene nada, borrar el texto “[completar]”.</w:t>
-      </w:r>
-    </w:p>
-    <w:p>
-      <w:pPr>
-        <w:pStyle w:val="Body"/>
-        <w:rPr>
-          <w:sz w:val="24"/>
-          <w:szCs w:val="24"/>
-        </w:rPr>
-      </w:pPr>
-      <w:r>
-        <w:rPr>
-          <w:sz w:val="24"/>
-          <w:szCs w:val="24"/>
-        </w:rPr>
-      </w:r>
-    </w:p>
-    <w:p>
-      <w:pPr>
-        <w:pStyle w:val="Body"/>
-        <w:rPr>
-          <w:sz w:val="24"/>
-          <w:szCs w:val="24"/>
-        </w:rPr>
-      </w:pPr>
-      <w:r>
-        <w:rPr>
-          <w:sz w:val="24"/>
-          <w:szCs w:val="24"/>
-          <w:lang w:val="it-IT"/>
-        </w:rPr>
-        <w:t xml:space="preserve">Line 18: If </w:t>
+        <w:t>field_ds_chapter</w:t>
+      </w:r>
+      <w:r>
+        <w:rPr>
+          <w:sz w:val="24"/>
+          <w:szCs w:val="24"/>
+        </w:rPr>
+        <w:t xml:space="preserve">” </w:t>
       </w:r>
       <w:r>
         <w:rPr>
@@ -564,209 +420,7 @@
           <w:szCs w:val="24"/>
           <w:lang w:val="es-ES_tradnl"/>
         </w:rPr>
-        <w:t>"field_ds_input_dataset_excel" es igual a: "Use chapter data tables</w:t>
-      </w:r>
-      <w:r>
-        <w:rPr>
-          <w:sz w:val="24"/>
-          <w:szCs w:val="24"/>
-        </w:rPr>
-        <w:t>”</w:t>
-      </w:r>
-      <w:r>
-        <w:rPr>
-          <w:sz w:val="24"/>
-          <w:szCs w:val="24"/>
-          <w:lang w:val="it-IT"/>
-        </w:rPr>
-        <w:t xml:space="preserve">, usar un condicional: </w:t>
-      </w:r>
-      <w:r>
-        <w:rPr>
-          <w:sz w:val="24"/>
-          <w:szCs w:val="24"/>
-          <w:lang w:val="en-US"/>
-        </w:rPr>
-        <w:t xml:space="preserve">If </w:t>
-      </w:r>
-      <w:r>
-        <w:rPr>
-          <w:sz w:val="24"/>
-          <w:szCs w:val="24"/>
-          <w:lang w:val="ar-SA" w:bidi="ar-SA"/>
-        </w:rPr>
-        <w:t>“</w:t>
-      </w:r>
-      <w:r>
-        <w:rPr>
-          <w:sz w:val="24"/>
-          <w:szCs w:val="24"/>
-          <w:lang w:val="en-US"/>
-        </w:rPr>
-        <w:t>field_ds_chapter</w:t>
-      </w:r>
-      <w:r>
-        <w:rPr>
-          <w:sz w:val="24"/>
-          <w:szCs w:val="24"/>
-        </w:rPr>
-        <w:t xml:space="preserve">” </w:t>
-      </w:r>
-      <w:r>
-        <w:rPr>
-          <w:sz w:val="24"/>
-          <w:szCs w:val="24"/>
-          <w:lang w:val="es-ES_tradnl"/>
-        </w:rPr>
-        <w:t xml:space="preserve">==1, escribir la linea 1 del file </w:t>
-      </w:r>
-      <w:r>
-        <w:rPr>
-          <w:sz w:val="24"/>
-          <w:szCs w:val="24"/>
-          <w:lang w:val="ar-SA" w:bidi="ar-SA"/>
-        </w:rPr>
-        <w:t>“</w:t>
-      </w:r>
-      <w:r>
-        <w:rPr>
-          <w:sz w:val="24"/>
-          <w:szCs w:val="24"/>
-          <w:lang w:val="it-IT"/>
-        </w:rPr>
-        <w:t>input_data_table</w:t>
-      </w:r>
-      <w:r>
-        <w:rPr>
-          <w:sz w:val="24"/>
-          <w:szCs w:val="24"/>
-          <w:lang w:val="es-ES_tradnl"/>
-        </w:rPr>
-        <w:t>.txt</w:t>
-      </w:r>
-      <w:r>
-        <w:rPr>
-          <w:sz w:val="24"/>
-          <w:szCs w:val="24"/>
-        </w:rPr>
-        <w:t>”</w:t>
-      </w:r>
-      <w:r>
-        <w:rPr>
-          <w:sz w:val="24"/>
-          <w:szCs w:val="24"/>
-          <w:lang w:val="en-US"/>
-        </w:rPr>
-        <w:t xml:space="preserve">, (if </w:t>
-      </w:r>
-      <w:r>
-        <w:rPr>
-          <w:sz w:val="24"/>
-          <w:szCs w:val="24"/>
-          <w:lang w:val="ar-SA" w:bidi="ar-SA"/>
-        </w:rPr>
-        <w:t>“</w:t>
-      </w:r>
-      <w:r>
-        <w:rPr>
-          <w:sz w:val="24"/>
-          <w:szCs w:val="24"/>
-          <w:lang w:val="en-US"/>
-        </w:rPr>
-        <w:t>field_ds_chapter</w:t>
-      </w:r>
-      <w:r>
-        <w:rPr>
-          <w:sz w:val="24"/>
-          <w:szCs w:val="24"/>
-        </w:rPr>
-        <w:t xml:space="preserve">” </w:t>
-      </w:r>
-      <w:r>
-        <w:rPr>
-          <w:sz w:val="24"/>
-          <w:szCs w:val="24"/>
-          <w:lang w:val="es-ES_tradnl"/>
-        </w:rPr>
         <w:t>==2, escribir la linea 2, y asi, hasta 12 que es el maximo)</w:t>
-      </w:r>
-    </w:p>
-    <w:p>
-      <w:pPr>
-        <w:pStyle w:val="Body"/>
-        <w:rPr>
-          <w:sz w:val="24"/>
-          <w:szCs w:val="24"/>
-        </w:rPr>
-      </w:pPr>
-      <w:r>
-        <w:rPr>
-          <w:sz w:val="24"/>
-          <w:szCs w:val="24"/>
-        </w:rPr>
-      </w:r>
-    </w:p>
-    <w:p>
-      <w:pPr>
-        <w:pStyle w:val="Body"/>
-        <w:rPr>
-          <w:sz w:val="24"/>
-          <w:szCs w:val="24"/>
-        </w:rPr>
-      </w:pPr>
-      <w:r>
-        <w:rPr>
-          <w:color w:val="72BF44"/>
-          <w:sz w:val="24"/>
-          <w:szCs w:val="24"/>
-          <w:lang w:val="it-IT"/>
-        </w:rPr>
-        <w:t xml:space="preserve">Line 19: </w:t>
-      </w:r>
-      <w:r>
-        <w:rPr>
-          <w:color w:val="72BF44"/>
-          <w:sz w:val="24"/>
-          <w:szCs w:val="24"/>
-          <w:lang w:val="es-ES_tradnl"/>
-        </w:rPr>
-        <w:t xml:space="preserve">solo se escribe si </w:t>
-      </w:r>
-      <w:r>
-        <w:rPr>
-          <w:color w:val="72BF44"/>
-          <w:sz w:val="24"/>
-          <w:szCs w:val="24"/>
-          <w:lang w:val="it-IT"/>
-        </w:rPr>
-        <w:t>“</w:t>
-      </w:r>
-      <w:r>
-        <w:rPr>
-          <w:color w:val="72BF44"/>
-          <w:sz w:val="24"/>
-          <w:szCs w:val="24"/>
-          <w:lang w:val="en-US"/>
-        </w:rPr>
-        <w:t>field_ds_code_archival</w:t>
-      </w:r>
-      <w:r>
-        <w:rPr>
-          <w:color w:val="72BF44"/>
-          <w:sz w:val="24"/>
-          <w:szCs w:val="24"/>
-          <w:lang w:val="it-IT"/>
-        </w:rPr>
-        <w:t>"</w:t>
-      </w:r>
-      <w:r>
-        <w:rPr>
-          <w:color w:val="72BF44"/>
-          <w:sz w:val="24"/>
-          <w:szCs w:val="24"/>
-          <w:lang w:val="es-ES_tradnl"/>
-        </w:rPr>
-        <w:t xml:space="preserve"> es "Yes"</w:t>
       </w:r>
     </w:p>
     <w:p>
@@ -1329,138 +983,15 @@
       <w:pPr>
         <w:pStyle w:val="Body"/>
         <w:rPr>
-          <w:color w:val="72BF44"/>
-        </w:rPr>
-      </w:pPr>
-      <w:r>
-        <w:rPr>
-          <w:color w:val="72BF44"/>
-          <w:sz w:val="24"/>
-          <w:szCs w:val="24"/>
-          <w:lang w:val="it-IT"/>
-        </w:rPr>
-        <w:t>1) Line 74: reemplazar [TITLE] por (aca hay un condicional, la linea 1 del file “sm</w:t>
-      </w:r>
-      <w:r>
-        <w:rPr>
-          <w:color w:val="72BF44"/>
-          <w:sz w:val="24"/>
-          <w:szCs w:val="24"/>
-          <w:lang w:val="en-US"/>
-        </w:rPr>
-        <w:t>_cit</w:t>
-      </w:r>
-      <w:r>
-        <w:rPr>
-          <w:color w:val="72BF44"/>
-          <w:sz w:val="24"/>
-          <w:szCs w:val="24"/>
-          <w:lang w:val="it-IT"/>
-        </w:rPr>
-        <w:t xml:space="preserve">.txt” if </w:t>
-      </w:r>
-      <w:r>
-        <w:rPr>
-          <w:color w:val="72BF44"/>
-          <w:sz w:val="24"/>
-          <w:szCs w:val="24"/>
-          <w:lang w:val="ar-SA" w:bidi="ar-SA"/>
-        </w:rPr>
-        <w:t>“</w:t>
-      </w:r>
-      <w:r>
-        <w:rPr>
-          <w:color w:val="72BF44"/>
-          <w:sz w:val="24"/>
-          <w:szCs w:val="24"/>
-          <w:lang w:val="en-US"/>
-        </w:rPr>
-        <w:t>field_ds_chapter</w:t>
-      </w:r>
-      <w:r>
-        <w:rPr>
-          <w:color w:val="72BF44"/>
-          <w:sz w:val="24"/>
-          <w:szCs w:val="24"/>
-        </w:rPr>
-        <w:t>”</w:t>
-      </w:r>
-      <w:r>
-        <w:rPr>
-          <w:color w:val="72BF44"/>
-          <w:sz w:val="24"/>
-          <w:szCs w:val="24"/>
-          <w:lang w:val="it-IT"/>
-        </w:rPr>
-        <w:t xml:space="preserve"> es igual a 1, la linea 2 si </w:t>
-      </w:r>
-      <w:r>
-        <w:rPr>
-          <w:color w:val="72BF44"/>
-          <w:sz w:val="24"/>
-          <w:szCs w:val="24"/>
-          <w:lang w:val="ar-SA" w:bidi="ar-SA"/>
-        </w:rPr>
-        <w:t>“</w:t>
-      </w:r>
-      <w:r>
-        <w:rPr>
-          <w:color w:val="72BF44"/>
-          <w:sz w:val="24"/>
-          <w:szCs w:val="24"/>
-          <w:lang w:val="en-US"/>
-        </w:rPr>
-        <w:t>field_ds_chapter</w:t>
-      </w:r>
-      <w:r>
-        <w:rPr>
-          <w:color w:val="72BF44"/>
-          <w:sz w:val="24"/>
-          <w:szCs w:val="24"/>
-        </w:rPr>
-        <w:t>”</w:t>
-      </w:r>
-      <w:r>
-        <w:rPr>
-          <w:color w:val="72BF44"/>
-          <w:sz w:val="24"/>
-          <w:szCs w:val="24"/>
-          <w:lang w:val="it-IT"/>
-        </w:rPr>
-        <w:t xml:space="preserve"> es igual a 2 y asi, hasta 12)</w:t>
-      </w:r>
-    </w:p>
-    <w:p>
-      <w:pPr>
-        <w:pStyle w:val="Body"/>
-        <w:rPr>
-          <w:sz w:val="24"/>
-          <w:szCs w:val="24"/>
-        </w:rPr>
-      </w:pPr>
-      <w:r>
-        <w:rPr>
-          <w:sz w:val="24"/>
-          <w:szCs w:val="24"/>
-        </w:rPr>
-      </w:r>
-    </w:p>
-    <w:p>
-      <w:pPr>
-        <w:pStyle w:val="Body"/>
-        <w:rPr>
-          <w:sz w:val="24"/>
-          <w:szCs w:val="24"/>
-        </w:rPr>
-      </w:pPr>
-      <w:r>
-        <w:rPr>
-          <w:color w:val="72BF44"/>
-          <w:sz w:val="24"/>
-          <w:szCs w:val="24"/>
-          <w:lang w:val="it-IT"/>
-        </w:rPr>
-        <w:t xml:space="preserve">Lines 77 to 80: solo se escriben si se escribe Line 19. </w:t>
+          <w:sz w:val="24"/>
+          <w:szCs w:val="24"/>
+          <w:lang w:val="it-IT"/>
+        </w:rPr>
+      </w:pPr>
+      <w:r>
+        <w:rPr>
+          <w:color w:val="72BF44"/>
+        </w:rPr>
       </w:r>
     </w:p>
     <w:p>
@@ -1644,6 +1175,513 @@
           <w:szCs w:val="24"/>
           <w:lang w:val="de-DE"/>
         </w:rPr>
+      </w:r>
+    </w:p>
+    <w:p>
+      <w:pPr>
+        <w:pStyle w:val="Body"/>
+        <w:rPr>
+          <w:sz w:val="24"/>
+          <w:szCs w:val="24"/>
+          <w:lang w:val="de-DE"/>
+        </w:rPr>
+      </w:pPr>
+      <w:r>
+        <w:rPr>
+          <w:sz w:val="24"/>
+          <w:szCs w:val="24"/>
+          <w:lang w:val="de-DE"/>
+        </w:rPr>
+      </w:r>
+    </w:p>
+    <w:p>
+      <w:pPr>
+        <w:pStyle w:val="Body"/>
+        <w:rPr>
+          <w:sz w:val="24"/>
+          <w:szCs w:val="24"/>
+        </w:rPr>
+      </w:pPr>
+      <w:r>
+        <w:rPr>
+          <w:color w:val="72BF44"/>
+        </w:rPr>
+      </w:r>
+    </w:p>
+    <w:p>
+      <w:pPr>
+        <w:pStyle w:val="Body"/>
+        <w:rPr>
+          <w:color w:val="72BF44"/>
+        </w:rPr>
+      </w:pPr>
+      <w:r>
+        <w:rPr>
+          <w:color w:val="72BF44"/>
+          <w:sz w:val="24"/>
+          <w:szCs w:val="24"/>
+          <w:lang w:val="it-IT"/>
+        </w:rPr>
+        <w:t>Si se cumple el condicional anterior hacer lo siguiente:</w:t>
+      </w:r>
+    </w:p>
+    <w:p>
+      <w:pPr>
+        <w:pStyle w:val="Body"/>
+        <w:rPr>
+          <w:color w:val="72BF44"/>
+        </w:rPr>
+      </w:pPr>
+      <w:r>
+        <w:rPr>
+          <w:color w:val="72BF44"/>
+          <w:sz w:val="24"/>
+          <w:szCs w:val="24"/>
+          <w:lang w:val="it-IT"/>
+        </w:rPr>
+        <w:t xml:space="preserve">Line 18: </w:t>
+      </w:r>
+      <w:r>
+        <w:rPr>
+          <w:color w:val="72BF44"/>
+          <w:sz w:val="24"/>
+          <w:szCs w:val="24"/>
+          <w:lang w:val="es-ES_tradnl"/>
+        </w:rPr>
+        <w:t xml:space="preserve">[INSERT CHAPTER NUMBER] = sacar solamente el numero del campo </w:t>
+      </w:r>
+      <w:r>
+        <w:rPr>
+          <w:color w:val="72BF44"/>
+          <w:sz w:val="24"/>
+          <w:szCs w:val="24"/>
+          <w:lang w:val="ar-SA" w:bidi="ar-SA"/>
+        </w:rPr>
+        <w:t>“</w:t>
+      </w:r>
+      <w:r>
+        <w:rPr>
+          <w:color w:val="72BF44"/>
+          <w:sz w:val="24"/>
+          <w:szCs w:val="24"/>
+          <w:lang w:val="en-US"/>
+        </w:rPr>
+        <w:t>field_ds_chapter</w:t>
+      </w:r>
+      <w:r>
+        <w:rPr>
+          <w:color w:val="72BF44"/>
+          <w:sz w:val="24"/>
+          <w:szCs w:val="24"/>
+        </w:rPr>
+        <w:t>”</w:t>
+      </w:r>
+    </w:p>
+    <w:p>
+      <w:pPr>
+        <w:pStyle w:val="Body"/>
+        <w:rPr>
+          <w:color w:val="72BF44"/>
+          <w:sz w:val="24"/>
+          <w:szCs w:val="24"/>
+        </w:rPr>
+      </w:pPr>
+      <w:r>
+        <w:rPr>
+          <w:color w:val="72BF44"/>
+          <w:sz w:val="24"/>
+          <w:szCs w:val="24"/>
+        </w:rPr>
+      </w:r>
+    </w:p>
+    <w:p>
+      <w:pPr>
+        <w:pStyle w:val="Body"/>
+        <w:rPr>
+          <w:sz w:val="24"/>
+          <w:szCs w:val="24"/>
+        </w:rPr>
+      </w:pPr>
+      <w:r>
+        <w:rPr>
+          <w:color w:val="72BF44"/>
+          <w:sz w:val="24"/>
+          <w:szCs w:val="24"/>
+          <w:lang w:val="it-IT"/>
+        </w:rPr>
+        <w:t xml:space="preserve">Line 18: If </w:t>
+      </w:r>
+      <w:r>
+        <w:rPr>
+          <w:color w:val="72BF44"/>
+          <w:sz w:val="24"/>
+          <w:szCs w:val="24"/>
+          <w:lang w:val="ar-SA" w:bidi="ar-SA"/>
+        </w:rPr>
+        <w:t>“</w:t>
+      </w:r>
+      <w:r>
+        <w:rPr>
+          <w:color w:val="72BF44"/>
+          <w:sz w:val="24"/>
+          <w:szCs w:val="24"/>
+          <w:lang w:val="en-US"/>
+        </w:rPr>
+        <w:t>field_ds_detailed_info</w:t>
+      </w:r>
+      <w:r>
+        <w:rPr>
+          <w:color w:val="72BF44"/>
+          <w:sz w:val="24"/>
+          <w:szCs w:val="24"/>
+        </w:rPr>
+        <w:t>”</w:t>
+      </w:r>
+      <w:r>
+        <w:rPr>
+          <w:color w:val="72BF44"/>
+          <w:sz w:val="24"/>
+          <w:szCs w:val="24"/>
+          <w:lang w:val="it-IT"/>
+        </w:rPr>
+        <w:t xml:space="preserve"> tiene algo, reemplazar el texto “[completar] por “</w:t>
+      </w:r>
+      <w:r>
+        <w:rPr>
+          <w:color w:val="72BF44"/>
+          <w:sz w:val="24"/>
+          <w:szCs w:val="24"/>
+          <w:lang w:val="en-US"/>
+        </w:rPr>
+        <w:t xml:space="preserve">supporting information on the figure in Section [INSERT SECION NUMBER]) and </w:t>
+      </w:r>
+      <w:r>
+        <w:rPr>
+          <w:color w:val="72BF44"/>
+          <w:sz w:val="24"/>
+          <w:szCs w:val="24"/>
+          <w:lang w:val="it-IT"/>
+        </w:rPr>
+        <w:t xml:space="preserve">“ (donde dice </w:t>
+      </w:r>
+      <w:r>
+        <w:rPr>
+          <w:color w:val="72BF44"/>
+          <w:sz w:val="24"/>
+          <w:szCs w:val="24"/>
+          <w:lang w:val="de-DE"/>
+        </w:rPr>
+        <w:t>[INSERT SECION NUMBER]</w:t>
+      </w:r>
+      <w:r>
+        <w:rPr>
+          <w:color w:val="72BF44"/>
+          <w:sz w:val="24"/>
+          <w:szCs w:val="24"/>
+          <w:lang w:val="it-IT"/>
+        </w:rPr>
+        <w:t xml:space="preserve"> poner el texto que aparece en </w:t>
+      </w:r>
+      <w:r>
+        <w:rPr>
+          <w:color w:val="72BF44"/>
+          <w:sz w:val="24"/>
+          <w:szCs w:val="24"/>
+          <w:lang w:val="ar-SA" w:bidi="ar-SA"/>
+        </w:rPr>
+        <w:t>“</w:t>
+      </w:r>
+      <w:r>
+        <w:rPr>
+          <w:color w:val="72BF44"/>
+          <w:sz w:val="24"/>
+          <w:szCs w:val="24"/>
+          <w:lang w:val="en-US"/>
+        </w:rPr>
+        <w:t>field_ds_detailed_info</w:t>
+      </w:r>
+      <w:r>
+        <w:rPr>
+          <w:color w:val="72BF44"/>
+          <w:sz w:val="24"/>
+          <w:szCs w:val="24"/>
+        </w:rPr>
+        <w:t>”</w:t>
+      </w:r>
+      <w:r>
+        <w:rPr>
+          <w:color w:val="72BF44"/>
+          <w:sz w:val="24"/>
+          <w:szCs w:val="24"/>
+          <w:lang w:val="it-IT"/>
+        </w:rPr>
+        <w:t xml:space="preserve">). If </w:t>
+      </w:r>
+      <w:r>
+        <w:rPr>
+          <w:color w:val="72BF44"/>
+          <w:sz w:val="24"/>
+          <w:szCs w:val="24"/>
+          <w:lang w:val="ar-SA" w:bidi="ar-SA"/>
+        </w:rPr>
+        <w:t>“</w:t>
+      </w:r>
+      <w:r>
+        <w:rPr>
+          <w:color w:val="72BF44"/>
+          <w:sz w:val="24"/>
+          <w:szCs w:val="24"/>
+          <w:lang w:val="en-US"/>
+        </w:rPr>
+        <w:t>field_ds_detailed_info</w:t>
+      </w:r>
+      <w:r>
+        <w:rPr>
+          <w:color w:val="72BF44"/>
+          <w:sz w:val="24"/>
+          <w:szCs w:val="24"/>
+        </w:rPr>
+        <w:t>”</w:t>
+      </w:r>
+      <w:r>
+        <w:rPr>
+          <w:color w:val="72BF44"/>
+          <w:sz w:val="24"/>
+          <w:szCs w:val="24"/>
+          <w:lang w:val="it-IT"/>
+        </w:rPr>
+        <w:t xml:space="preserve"> no tiene nada, borrar el texto “[completar]”.</w:t>
+      </w:r>
+    </w:p>
+    <w:p>
+      <w:pPr>
+        <w:pStyle w:val="Body"/>
+        <w:rPr>
+          <w:sz w:val="24"/>
+          <w:szCs w:val="24"/>
+        </w:rPr>
+      </w:pPr>
+      <w:r>
+        <w:rPr>
+          <w:sz w:val="24"/>
+          <w:szCs w:val="24"/>
+        </w:rPr>
+      </w:r>
+    </w:p>
+    <w:p>
+      <w:pPr>
+        <w:pStyle w:val="Body"/>
+        <w:rPr>
+          <w:color w:val="72BF44"/>
+        </w:rPr>
+      </w:pPr>
+      <w:r>
+        <w:rPr>
+          <w:color w:val="72BF44"/>
+          <w:sz w:val="24"/>
+          <w:szCs w:val="24"/>
+          <w:lang w:val="it-IT"/>
+        </w:rPr>
+        <w:t xml:space="preserve">Line 19: </w:t>
+      </w:r>
+      <w:r>
+        <w:rPr>
+          <w:color w:val="72BF44"/>
+          <w:sz w:val="24"/>
+          <w:szCs w:val="24"/>
+          <w:lang w:val="es-ES_tradnl"/>
+        </w:rPr>
+        <w:t xml:space="preserve">solo se escribe si </w:t>
+      </w:r>
+      <w:r>
+        <w:rPr>
+          <w:color w:val="72BF44"/>
+          <w:sz w:val="24"/>
+          <w:szCs w:val="24"/>
+          <w:lang w:val="it-IT"/>
+        </w:rPr>
+        <w:t>“</w:t>
+      </w:r>
+      <w:r>
+        <w:rPr>
+          <w:color w:val="72BF44"/>
+          <w:sz w:val="24"/>
+          <w:szCs w:val="24"/>
+          <w:lang w:val="en-US"/>
+        </w:rPr>
+        <w:t>field_ds_code_archival</w:t>
+      </w:r>
+      <w:r>
+        <w:rPr>
+          <w:color w:val="72BF44"/>
+          <w:sz w:val="24"/>
+          <w:szCs w:val="24"/>
+          <w:lang w:val="it-IT"/>
+        </w:rPr>
+        <w:t>"</w:t>
+      </w:r>
+      <w:r>
+        <w:rPr>
+          <w:color w:val="72BF44"/>
+          <w:sz w:val="24"/>
+          <w:szCs w:val="24"/>
+          <w:lang w:val="es-ES_tradnl"/>
+        </w:rPr>
+        <w:t xml:space="preserve"> es "Yes"</w:t>
+      </w:r>
+    </w:p>
+    <w:p>
+      <w:pPr>
+        <w:pStyle w:val="Body"/>
+        <w:rPr>
+          <w:sz w:val="24"/>
+          <w:szCs w:val="24"/>
+          <w:lang w:val="it-IT"/>
+        </w:rPr>
+      </w:pPr>
+      <w:r>
+        <w:rPr>
+          <w:color w:val="72BF44"/>
+        </w:rPr>
+      </w:r>
+    </w:p>
+    <w:p>
+      <w:pPr>
+        <w:pStyle w:val="Body"/>
+        <w:rPr>
+          <w:color w:val="72BF44"/>
+        </w:rPr>
+      </w:pPr>
+      <w:r>
+        <w:rPr>
+          <w:color w:val="72BF44"/>
+          <w:sz w:val="24"/>
+          <w:szCs w:val="24"/>
+          <w:lang w:val="it-IT"/>
+        </w:rPr>
+        <w:t>1) Line 74: reemplazar [TITLE] por (aca hay un condicional, la linea 1 del file “sm</w:t>
+      </w:r>
+      <w:r>
+        <w:rPr>
+          <w:color w:val="72BF44"/>
+          <w:sz w:val="24"/>
+          <w:szCs w:val="24"/>
+          <w:lang w:val="en-US"/>
+        </w:rPr>
+        <w:t>_cit</w:t>
+      </w:r>
+      <w:r>
+        <w:rPr>
+          <w:color w:val="72BF44"/>
+          <w:sz w:val="24"/>
+          <w:szCs w:val="24"/>
+          <w:lang w:val="it-IT"/>
+        </w:rPr>
+        <w:t xml:space="preserve">.txt” if </w:t>
+      </w:r>
+      <w:r>
+        <w:rPr>
+          <w:color w:val="72BF44"/>
+          <w:sz w:val="24"/>
+          <w:szCs w:val="24"/>
+          <w:lang w:val="ar-SA" w:bidi="ar-SA"/>
+        </w:rPr>
+        <w:t>“</w:t>
+      </w:r>
+      <w:r>
+        <w:rPr>
+          <w:color w:val="72BF44"/>
+          <w:sz w:val="24"/>
+          <w:szCs w:val="24"/>
+          <w:lang w:val="en-US"/>
+        </w:rPr>
+        <w:t>field_ds_chapter</w:t>
+      </w:r>
+      <w:r>
+        <w:rPr>
+          <w:color w:val="72BF44"/>
+          <w:sz w:val="24"/>
+          <w:szCs w:val="24"/>
+        </w:rPr>
+        <w:t>”</w:t>
+      </w:r>
+      <w:r>
+        <w:rPr>
+          <w:color w:val="72BF44"/>
+          <w:sz w:val="24"/>
+          <w:szCs w:val="24"/>
+          <w:lang w:val="it-IT"/>
+        </w:rPr>
+        <w:t xml:space="preserve"> es igual a 1, la linea 2 si </w:t>
+      </w:r>
+      <w:r>
+        <w:rPr>
+          <w:color w:val="72BF44"/>
+          <w:sz w:val="24"/>
+          <w:szCs w:val="24"/>
+          <w:lang w:val="ar-SA" w:bidi="ar-SA"/>
+        </w:rPr>
+        <w:t>“</w:t>
+      </w:r>
+      <w:r>
+        <w:rPr>
+          <w:color w:val="72BF44"/>
+          <w:sz w:val="24"/>
+          <w:szCs w:val="24"/>
+          <w:lang w:val="en-US"/>
+        </w:rPr>
+        <w:t>field_ds_chapter</w:t>
+      </w:r>
+      <w:r>
+        <w:rPr>
+          <w:color w:val="72BF44"/>
+          <w:sz w:val="24"/>
+          <w:szCs w:val="24"/>
+        </w:rPr>
+        <w:t>”</w:t>
+      </w:r>
+      <w:r>
+        <w:rPr>
+          <w:color w:val="72BF44"/>
+          <w:sz w:val="24"/>
+          <w:szCs w:val="24"/>
+          <w:lang w:val="it-IT"/>
+        </w:rPr>
+        <w:t xml:space="preserve"> es igual a 2 y asi, hasta 12)</w:t>
+      </w:r>
+    </w:p>
+    <w:p>
+      <w:pPr>
+        <w:pStyle w:val="Body"/>
+        <w:rPr>
+          <w:sz w:val="24"/>
+          <w:szCs w:val="24"/>
+        </w:rPr>
+      </w:pPr>
+      <w:r>
+        <w:rPr>
+          <w:sz w:val="24"/>
+          <w:szCs w:val="24"/>
+        </w:rPr>
+      </w:r>
+    </w:p>
+    <w:p>
+      <w:pPr>
+        <w:pStyle w:val="Body"/>
+        <w:rPr>
+          <w:color w:val="72BF44"/>
+          <w:sz w:val="24"/>
+          <w:szCs w:val="24"/>
+        </w:rPr>
+      </w:pPr>
+      <w:r>
+        <w:rPr>
+          <w:color w:val="72BF44"/>
+          <w:sz w:val="24"/>
+          <w:szCs w:val="24"/>
+          <w:lang w:val="it-IT"/>
+        </w:rPr>
+        <w:t xml:space="preserve">Lines 77 to 80: solo se escriben si se escribe Line 19. </w:t>
       </w:r>
     </w:p>
     <w:p>

</xml_diff>

<commit_message>
me parece que las lineas condicionales estan perfectamente confirmadas
</commit_message>
<xml_diff>
--- a/info/Comments_Ale.docx
+++ b/info/Comments_Ale.docx
@@ -151,388 +151,40 @@
     <w:p>
       <w:pPr>
         <w:pStyle w:val="Body"/>
+        <w:pBdr>
+          <w:bottom w:val="single" w:sz="2" w:space="2" w:color="000000"/>
+        </w:pBdr>
         <w:rPr>
           <w:color w:val="000000"/>
           <w:sz w:val="24"/>
           <w:szCs w:val="24"/>
-          <w:lang w:val="de-DE"/>
-        </w:rPr>
-      </w:pPr>
-      <w:r>
-        <w:rPr>
-          <w:sz w:val="24"/>
-          <w:szCs w:val="24"/>
-          <w:lang w:val="de-DE"/>
-        </w:rPr>
-      </w:r>
-    </w:p>
-    <w:p>
-      <w:pPr>
-        <w:pStyle w:val="Body"/>
-        <w:rPr>
-          <w:color w:val="000000"/>
-        </w:rPr>
-      </w:pPr>
-      <w:r>
-        <w:rPr>
-          <w:color w:val="000000"/>
-          <w:sz w:val="24"/>
-          <w:szCs w:val="24"/>
-          <w:lang w:val="it-IT"/>
-        </w:rPr>
-        <w:t>---------------------------------------------------------------------------------------------------------------</w:t>
-      </w:r>
-    </w:p>
-    <w:p>
-      <w:pPr>
-        <w:pStyle w:val="Body"/>
-        <w:rPr>
-          <w:sz w:val="24"/>
-          <w:szCs w:val="24"/>
-        </w:rPr>
-      </w:pPr>
-      <w:r>
-        <w:rPr>
-          <w:sz w:val="24"/>
-          <w:szCs w:val="24"/>
-        </w:rPr>
-      </w:r>
-    </w:p>
-    <w:p>
-      <w:pPr>
-        <w:pStyle w:val="Body"/>
-        <w:rPr>
-          <w:color w:val="8F187C"/>
-        </w:rPr>
-      </w:pPr>
-      <w:r>
-        <w:rPr>
-          <w:color w:val="8F187C"/>
-          <w:sz w:val="24"/>
-          <w:szCs w:val="24"/>
-          <w:lang w:val="it-IT"/>
-        </w:rPr>
-        <w:t>Line 18: Aca hay condicionales: solo se escribe esta linea si “</w:t>
-      </w:r>
-      <w:r>
-        <w:rPr>
-          <w:color w:val="8F187C"/>
-          <w:sz w:val="24"/>
-          <w:szCs w:val="24"/>
-          <w:lang w:val="en-US"/>
-        </w:rPr>
-        <w:t>field_ds_detailed_info</w:t>
-      </w:r>
-      <w:r>
-        <w:rPr>
-          <w:color w:val="8F187C"/>
-          <w:sz w:val="24"/>
-          <w:szCs w:val="24"/>
-          <w:lang w:val="it-IT"/>
-        </w:rPr>
-        <w:t>”</w:t>
-      </w:r>
-      <w:r>
-        <w:rPr>
-          <w:color w:val="8F187C"/>
-          <w:sz w:val="24"/>
-          <w:szCs w:val="24"/>
+          <w:lang w:val="it-IT"/>
+        </w:rPr>
+      </w:pPr>
+      <w:r>
+        <w:rPr/>
+      </w:r>
+    </w:p>
+    <w:p>
+      <w:pPr>
+        <w:pStyle w:val="Body"/>
+        <w:rPr>
+          <w:sz w:val="24"/>
+          <w:szCs w:val="24"/>
+        </w:rPr>
+      </w:pPr>
+      <w:r>
+        <w:rPr>
+          <w:sz w:val="24"/>
+          <w:szCs w:val="24"/>
+        </w:rPr>
+      </w:r>
+    </w:p>
+    <w:p>
+      <w:pPr>
+        <w:pStyle w:val="Body"/>
+        <w:rPr>
           <w:lang w:val="es-ES_tradnl"/>
-        </w:rPr>
-        <w:t xml:space="preserve"> tiene algun texto y/o si "field_ds_input_dataset_excel" es igual a: "Use chapter data tables</w:t>
-      </w:r>
-      <w:r>
-        <w:rPr>
-          <w:color w:val="8F187C"/>
-          <w:sz w:val="24"/>
-          <w:szCs w:val="24"/>
-          <w:lang w:val="it-IT"/>
-        </w:rPr>
-        <w:t>”</w:t>
-      </w:r>
-      <w:r>
-        <w:rPr>
-          <w:color w:val="8F187C"/>
-          <w:sz w:val="24"/>
-          <w:szCs w:val="24"/>
-        </w:rPr>
-        <w:t>.</w:t>
-      </w:r>
-    </w:p>
-    <w:p>
-      <w:pPr>
-        <w:pStyle w:val="Body"/>
-        <w:rPr>
-          <w:sz w:val="24"/>
-          <w:szCs w:val="24"/>
-        </w:rPr>
-      </w:pPr>
-      <w:r>
-        <w:rPr>
-          <w:sz w:val="24"/>
-          <w:szCs w:val="24"/>
-        </w:rPr>
-      </w:r>
-    </w:p>
-    <w:p>
-      <w:pPr>
-        <w:pStyle w:val="Body"/>
-        <w:rPr>
-          <w:sz w:val="24"/>
-          <w:szCs w:val="24"/>
-        </w:rPr>
-      </w:pPr>
-      <w:r>
-        <w:rPr>
-          <w:sz w:val="24"/>
-          <w:szCs w:val="24"/>
-          <w:lang w:val="it-IT"/>
-        </w:rPr>
-        <w:t xml:space="preserve">Line 18: If </w:t>
-      </w:r>
-      <w:r>
-        <w:rPr>
-          <w:sz w:val="24"/>
-          <w:szCs w:val="24"/>
-          <w:lang w:val="es-ES_tradnl"/>
-        </w:rPr>
-        <w:t>"field_ds_input_dataset_excel" es igual a: "Use chapter data tables</w:t>
-      </w:r>
-      <w:r>
-        <w:rPr>
-          <w:sz w:val="24"/>
-          <w:szCs w:val="24"/>
-        </w:rPr>
-        <w:t>”</w:t>
-      </w:r>
-      <w:r>
-        <w:rPr>
-          <w:sz w:val="24"/>
-          <w:szCs w:val="24"/>
-          <w:lang w:val="it-IT"/>
-        </w:rPr>
-        <w:t xml:space="preserve">, usar un condicional: </w:t>
-      </w:r>
-      <w:r>
-        <w:rPr>
-          <w:sz w:val="24"/>
-          <w:szCs w:val="24"/>
-          <w:lang w:val="en-US"/>
-        </w:rPr>
-        <w:t xml:space="preserve">If </w:t>
-      </w:r>
-      <w:r>
-        <w:rPr>
-          <w:sz w:val="24"/>
-          <w:szCs w:val="24"/>
-          <w:lang w:val="ar-SA" w:bidi="ar-SA"/>
-        </w:rPr>
-        <w:t>“</w:t>
-      </w:r>
-      <w:r>
-        <w:rPr>
-          <w:sz w:val="24"/>
-          <w:szCs w:val="24"/>
-          <w:lang w:val="en-US"/>
-        </w:rPr>
-        <w:t>field_ds_chapter</w:t>
-      </w:r>
-      <w:r>
-        <w:rPr>
-          <w:sz w:val="24"/>
-          <w:szCs w:val="24"/>
-        </w:rPr>
-        <w:t xml:space="preserve">” </w:t>
-      </w:r>
-      <w:r>
-        <w:rPr>
-          <w:sz w:val="24"/>
-          <w:szCs w:val="24"/>
-          <w:lang w:val="es-ES_tradnl"/>
-        </w:rPr>
-        <w:t xml:space="preserve">==1, escribir la linea 1 del file </w:t>
-      </w:r>
-      <w:r>
-        <w:rPr>
-          <w:sz w:val="24"/>
-          <w:szCs w:val="24"/>
-          <w:lang w:val="ar-SA" w:bidi="ar-SA"/>
-        </w:rPr>
-        <w:t>“</w:t>
-      </w:r>
-      <w:r>
-        <w:rPr>
-          <w:sz w:val="24"/>
-          <w:szCs w:val="24"/>
-          <w:lang w:val="it-IT"/>
-        </w:rPr>
-        <w:t>input_data_table</w:t>
-      </w:r>
-      <w:r>
-        <w:rPr>
-          <w:sz w:val="24"/>
-          <w:szCs w:val="24"/>
-          <w:lang w:val="es-ES_tradnl"/>
-        </w:rPr>
-        <w:t>.txt</w:t>
-      </w:r>
-      <w:r>
-        <w:rPr>
-          <w:sz w:val="24"/>
-          <w:szCs w:val="24"/>
-        </w:rPr>
-        <w:t>”</w:t>
-      </w:r>
-      <w:r>
-        <w:rPr>
-          <w:sz w:val="24"/>
-          <w:szCs w:val="24"/>
-          <w:lang w:val="en-US"/>
-        </w:rPr>
-        <w:t xml:space="preserve">, (if </w:t>
-      </w:r>
-      <w:r>
-        <w:rPr>
-          <w:sz w:val="24"/>
-          <w:szCs w:val="24"/>
-          <w:lang w:val="ar-SA" w:bidi="ar-SA"/>
-        </w:rPr>
-        <w:t>“</w:t>
-      </w:r>
-      <w:r>
-        <w:rPr>
-          <w:sz w:val="24"/>
-          <w:szCs w:val="24"/>
-          <w:lang w:val="en-US"/>
-        </w:rPr>
-        <w:t>field_ds_chapter</w:t>
-      </w:r>
-      <w:r>
-        <w:rPr>
-          <w:sz w:val="24"/>
-          <w:szCs w:val="24"/>
-        </w:rPr>
-        <w:t xml:space="preserve">” </w:t>
-      </w:r>
-      <w:r>
-        <w:rPr>
-          <w:sz w:val="24"/>
-          <w:szCs w:val="24"/>
-          <w:lang w:val="es-ES_tradnl"/>
-        </w:rPr>
-        <w:t>==2, escribir la linea 2, y asi, hasta 12 que es el maximo)</w:t>
-      </w:r>
-    </w:p>
-    <w:p>
-      <w:pPr>
-        <w:pStyle w:val="Body"/>
-        <w:rPr>
-          <w:sz w:val="24"/>
-          <w:szCs w:val="24"/>
-        </w:rPr>
-      </w:pPr>
-      <w:r>
-        <w:rPr>
-          <w:sz w:val="24"/>
-          <w:szCs w:val="24"/>
-        </w:rPr>
-      </w:r>
-    </w:p>
-    <w:p>
-      <w:pPr>
-        <w:pStyle w:val="Body"/>
-        <w:rPr>
-          <w:sz w:val="24"/>
-          <w:szCs w:val="24"/>
-        </w:rPr>
-      </w:pPr>
-      <w:r>
-        <w:rPr>
-          <w:color w:val="8F187C"/>
-          <w:sz w:val="24"/>
-          <w:szCs w:val="24"/>
-          <w:lang w:val="it-IT"/>
-        </w:rPr>
-        <w:t>Lines 22 to 25 : solo se escriben si hay algo en “f</w:t>
-      </w:r>
-      <w:r>
-        <w:rPr>
-          <w:color w:val="8F187C"/>
-          <w:sz w:val="24"/>
-          <w:szCs w:val="24"/>
-          <w:lang w:val="en-US"/>
-        </w:rPr>
-        <w:t>ield_ds_subpanel_information</w:t>
-      </w:r>
-      <w:r>
-        <w:rPr>
-          <w:color w:val="8F187C"/>
-          <w:sz w:val="24"/>
-          <w:szCs w:val="24"/>
-          <w:lang w:val="it-IT"/>
-        </w:rPr>
-        <w:t xml:space="preserve">”. En ese caso, en </w:t>
-      </w:r>
-      <w:r>
-        <w:rPr>
-          <w:color w:val="8F187C"/>
-          <w:sz w:val="24"/>
-          <w:szCs w:val="24"/>
-          <w:lang w:val="fr-FR"/>
-        </w:rPr>
-        <w:t>[Insert Figure subpanels text]</w:t>
-      </w:r>
-      <w:r>
-        <w:rPr>
-          <w:color w:val="8F187C"/>
-          <w:sz w:val="24"/>
-          <w:szCs w:val="24"/>
-          <w:lang w:val="it-IT"/>
-        </w:rPr>
-        <w:t xml:space="preserve"> poner todo lo que dice en </w:t>
-      </w:r>
-      <w:r>
-        <w:rPr>
-          <w:color w:val="8F187C"/>
-          <w:sz w:val="24"/>
-          <w:szCs w:val="24"/>
-          <w:lang w:val="ar-SA" w:bidi="ar-SA"/>
-        </w:rPr>
-        <w:t>“</w:t>
-      </w:r>
-      <w:r>
-        <w:rPr>
-          <w:color w:val="8F187C"/>
-          <w:sz w:val="24"/>
-          <w:szCs w:val="24"/>
-          <w:lang w:val="en-US"/>
-        </w:rPr>
-        <w:t>field_ds_subpanel_information</w:t>
-      </w:r>
-      <w:r>
-        <w:rPr>
-          <w:color w:val="8F187C"/>
-          <w:sz w:val="24"/>
-          <w:szCs w:val="24"/>
-        </w:rPr>
-        <w:t>”</w:t>
-      </w:r>
-      <w:r>
-        <w:rPr>
-          <w:color w:val="8F187C"/>
-          <w:sz w:val="24"/>
-          <w:szCs w:val="24"/>
-          <w:lang w:val="it-IT"/>
-        </w:rPr>
-        <w:t>.</w:t>
-      </w:r>
-    </w:p>
-    <w:p>
-      <w:pPr>
-        <w:pStyle w:val="Body"/>
-        <w:rPr>
-          <w:sz w:val="24"/>
-          <w:szCs w:val="24"/>
         </w:rPr>
       </w:pPr>
       <w:r>
@@ -1200,6 +852,501 @@
         <w:rPr>
           <w:sz w:val="24"/>
           <w:szCs w:val="24"/>
+          <w:lang w:val="de-DE"/>
+        </w:rPr>
+      </w:pPr>
+      <w:r>
+        <w:rPr>
+          <w:sz w:val="24"/>
+          <w:szCs w:val="24"/>
+          <w:lang w:val="de-DE"/>
+        </w:rPr>
+      </w:r>
+    </w:p>
+    <w:p>
+      <w:pPr>
+        <w:pStyle w:val="Body"/>
+        <w:rPr>
+          <w:color w:val="72BF44"/>
+          <w:sz w:val="24"/>
+          <w:szCs w:val="24"/>
+        </w:rPr>
+      </w:pPr>
+      <w:r>
+        <w:rPr>
+          <w:color w:val="72BF44"/>
+          <w:sz w:val="24"/>
+          <w:szCs w:val="24"/>
+          <w:lang w:val="it-IT"/>
+        </w:rPr>
+        <w:t xml:space="preserve">Line 19: </w:t>
+      </w:r>
+      <w:r>
+        <w:rPr>
+          <w:color w:val="72BF44"/>
+          <w:sz w:val="24"/>
+          <w:szCs w:val="24"/>
+          <w:lang w:val="es-ES_tradnl"/>
+        </w:rPr>
+        <w:t xml:space="preserve">solo se escribe si </w:t>
+      </w:r>
+      <w:r>
+        <w:rPr>
+          <w:color w:val="72BF44"/>
+          <w:sz w:val="24"/>
+          <w:szCs w:val="24"/>
+          <w:lang w:val="it-IT"/>
+        </w:rPr>
+        <w:t>“</w:t>
+      </w:r>
+      <w:r>
+        <w:rPr>
+          <w:color w:val="72BF44"/>
+          <w:sz w:val="24"/>
+          <w:szCs w:val="24"/>
+          <w:lang w:val="en-US"/>
+        </w:rPr>
+        <w:t>field_ds_code_archival</w:t>
+      </w:r>
+      <w:r>
+        <w:rPr>
+          <w:color w:val="72BF44"/>
+          <w:sz w:val="24"/>
+          <w:szCs w:val="24"/>
+          <w:lang w:val="it-IT"/>
+        </w:rPr>
+        <w:t>"</w:t>
+      </w:r>
+      <w:r>
+        <w:rPr>
+          <w:color w:val="72BF44"/>
+          <w:sz w:val="24"/>
+          <w:szCs w:val="24"/>
+          <w:lang w:val="es-ES_tradnl"/>
+        </w:rPr>
+        <w:t xml:space="preserve"> es "Yes"  </w:t>
+      </w:r>
+      <w:r>
+        <w:rPr>
+          <w:color w:val="72BF44"/>
+          <w:sz w:val="24"/>
+          <w:szCs w:val="24"/>
+          <w:lang w:val="es-ES_tradnl"/>
+        </w:rPr>
+        <w:t>(*C2-)</w:t>
+      </w:r>
+    </w:p>
+    <w:p>
+      <w:pPr>
+        <w:pStyle w:val="Body"/>
+        <w:rPr>
+          <w:color w:val="72BF44"/>
+          <w:sz w:val="24"/>
+          <w:szCs w:val="24"/>
+        </w:rPr>
+      </w:pPr>
+      <w:r>
+        <w:rPr>
+          <w:color w:val="72BF44"/>
+          <w:sz w:val="24"/>
+          <w:szCs w:val="24"/>
+          <w:lang w:val="it-IT"/>
+        </w:rPr>
+        <w:t xml:space="preserve">Lines 77 to 80: solo se escriben si se escribe Line 19. </w:t>
+      </w:r>
+      <w:r>
+        <w:rPr>
+          <w:color w:val="72BF44"/>
+          <w:sz w:val="24"/>
+          <w:szCs w:val="24"/>
+          <w:lang w:val="es-ES_tradnl"/>
+        </w:rPr>
+        <w:t>(*C2-)</w:t>
+      </w:r>
+    </w:p>
+    <w:p>
+      <w:pPr>
+        <w:pStyle w:val="Body"/>
+        <w:rPr>
+          <w:sz w:val="24"/>
+          <w:szCs w:val="24"/>
+        </w:rPr>
+      </w:pPr>
+      <w:r>
+        <w:rPr>
+          <w:sz w:val="24"/>
+          <w:szCs w:val="24"/>
+        </w:rPr>
+      </w:r>
+    </w:p>
+    <w:p>
+      <w:pPr>
+        <w:pStyle w:val="Body"/>
+        <w:rPr>
+          <w:color w:val="72BF44"/>
+        </w:rPr>
+      </w:pPr>
+      <w:r>
+        <w:rPr>
+          <w:color w:val="72BF44"/>
+          <w:sz w:val="24"/>
+          <w:szCs w:val="24"/>
+          <w:lang w:val="it-IT"/>
+        </w:rPr>
+        <w:t>Line 18: Aca hay condicionales: solo se escribe esta linea si “</w:t>
+      </w:r>
+      <w:r>
+        <w:rPr>
+          <w:color w:val="72BF44"/>
+          <w:sz w:val="24"/>
+          <w:szCs w:val="24"/>
+          <w:lang w:val="en-US"/>
+        </w:rPr>
+        <w:t>field_ds_detailed_info</w:t>
+      </w:r>
+      <w:r>
+        <w:rPr>
+          <w:color w:val="72BF44"/>
+          <w:sz w:val="24"/>
+          <w:szCs w:val="24"/>
+          <w:lang w:val="it-IT"/>
+        </w:rPr>
+        <w:t>”</w:t>
+      </w:r>
+      <w:r>
+        <w:rPr>
+          <w:color w:val="72BF44"/>
+          <w:sz w:val="24"/>
+          <w:szCs w:val="24"/>
+          <w:lang w:val="es-ES_tradnl"/>
+        </w:rPr>
+        <w:t xml:space="preserve"> tiene algun texto y/o si "field_ds_input_dataset_excel" es igual a: "Use chapter data tables</w:t>
+      </w:r>
+      <w:r>
+        <w:rPr>
+          <w:color w:val="72BF44"/>
+          <w:sz w:val="24"/>
+          <w:szCs w:val="24"/>
+          <w:lang w:val="it-IT"/>
+        </w:rPr>
+        <w:t>”</w:t>
+      </w:r>
+      <w:r>
+        <w:rPr>
+          <w:color w:val="72BF44"/>
+          <w:sz w:val="24"/>
+          <w:szCs w:val="24"/>
+        </w:rPr>
+        <w:t xml:space="preserve">. </w:t>
+      </w:r>
+      <w:r>
+        <w:rPr>
+          <w:color w:val="72BF44"/>
+          <w:sz w:val="24"/>
+          <w:szCs w:val="24"/>
+        </w:rPr>
+        <w:t>(*C1-)</w:t>
+      </w:r>
+    </w:p>
+    <w:p>
+      <w:pPr>
+        <w:pStyle w:val="Body"/>
+        <w:rPr>
+          <w:color w:val="72BF44"/>
+          <w:sz w:val="24"/>
+          <w:szCs w:val="24"/>
+        </w:rPr>
+      </w:pPr>
+      <w:r>
+        <w:rPr>
+          <w:color w:val="72BF44"/>
+          <w:sz w:val="24"/>
+          <w:szCs w:val="24"/>
+        </w:rPr>
+      </w:r>
+    </w:p>
+    <w:p>
+      <w:pPr>
+        <w:pStyle w:val="Body"/>
+        <w:rPr>
+          <w:color w:val="72BF44"/>
+        </w:rPr>
+      </w:pPr>
+      <w:r>
+        <w:rPr>
+          <w:color w:val="72BF44"/>
+          <w:sz w:val="24"/>
+          <w:szCs w:val="24"/>
+          <w:lang w:val="it-IT"/>
+        </w:rPr>
+        <w:t xml:space="preserve">Line 18: If </w:t>
+      </w:r>
+      <w:r>
+        <w:rPr>
+          <w:color w:val="72BF44"/>
+          <w:sz w:val="24"/>
+          <w:szCs w:val="24"/>
+          <w:lang w:val="es-ES_tradnl"/>
+        </w:rPr>
+        <w:t>"field_ds_input_dataset_excel" es igual a: "Use chapter data tables</w:t>
+      </w:r>
+      <w:r>
+        <w:rPr>
+          <w:color w:val="72BF44"/>
+          <w:sz w:val="24"/>
+          <w:szCs w:val="24"/>
+        </w:rPr>
+        <w:t>”</w:t>
+      </w:r>
+      <w:r>
+        <w:rPr>
+          <w:color w:val="72BF44"/>
+          <w:sz w:val="24"/>
+          <w:szCs w:val="24"/>
+          <w:lang w:val="it-IT"/>
+        </w:rPr>
+        <w:t xml:space="preserve">, usar un condicional: </w:t>
+      </w:r>
+      <w:r>
+        <w:rPr>
+          <w:color w:val="72BF44"/>
+          <w:sz w:val="24"/>
+          <w:szCs w:val="24"/>
+          <w:lang w:val="en-US"/>
+        </w:rPr>
+        <w:t xml:space="preserve">If </w:t>
+      </w:r>
+      <w:r>
+        <w:rPr>
+          <w:color w:val="72BF44"/>
+          <w:sz w:val="24"/>
+          <w:szCs w:val="24"/>
+          <w:lang w:val="ar-SA" w:bidi="ar-SA"/>
+        </w:rPr>
+        <w:t>“</w:t>
+      </w:r>
+      <w:r>
+        <w:rPr>
+          <w:color w:val="72BF44"/>
+          <w:sz w:val="24"/>
+          <w:szCs w:val="24"/>
+          <w:lang w:val="en-US"/>
+        </w:rPr>
+        <w:t>field_ds_chapter</w:t>
+      </w:r>
+      <w:r>
+        <w:rPr>
+          <w:color w:val="72BF44"/>
+          <w:sz w:val="24"/>
+          <w:szCs w:val="24"/>
+        </w:rPr>
+        <w:t xml:space="preserve">” </w:t>
+      </w:r>
+      <w:r>
+        <w:rPr>
+          <w:color w:val="72BF44"/>
+          <w:sz w:val="24"/>
+          <w:szCs w:val="24"/>
+          <w:lang w:val="es-ES_tradnl"/>
+        </w:rPr>
+        <w:t xml:space="preserve">==1, escribir la linea 1 del file </w:t>
+      </w:r>
+      <w:r>
+        <w:rPr>
+          <w:color w:val="72BF44"/>
+          <w:sz w:val="24"/>
+          <w:szCs w:val="24"/>
+          <w:lang w:val="ar-SA" w:bidi="ar-SA"/>
+        </w:rPr>
+        <w:t>“</w:t>
+      </w:r>
+      <w:r>
+        <w:rPr>
+          <w:color w:val="72BF44"/>
+          <w:sz w:val="24"/>
+          <w:szCs w:val="24"/>
+          <w:lang w:val="it-IT"/>
+        </w:rPr>
+        <w:t>input_data_table</w:t>
+      </w:r>
+      <w:r>
+        <w:rPr>
+          <w:color w:val="72BF44"/>
+          <w:sz w:val="24"/>
+          <w:szCs w:val="24"/>
+          <w:lang w:val="es-ES_tradnl"/>
+        </w:rPr>
+        <w:t>.txt</w:t>
+      </w:r>
+      <w:r>
+        <w:rPr>
+          <w:color w:val="72BF44"/>
+          <w:sz w:val="24"/>
+          <w:szCs w:val="24"/>
+        </w:rPr>
+        <w:t>”</w:t>
+      </w:r>
+      <w:r>
+        <w:rPr>
+          <w:color w:val="72BF44"/>
+          <w:sz w:val="24"/>
+          <w:szCs w:val="24"/>
+          <w:lang w:val="en-US"/>
+        </w:rPr>
+        <w:t xml:space="preserve">, (if </w:t>
+      </w:r>
+      <w:r>
+        <w:rPr>
+          <w:color w:val="72BF44"/>
+          <w:sz w:val="24"/>
+          <w:szCs w:val="24"/>
+          <w:lang w:val="ar-SA" w:bidi="ar-SA"/>
+        </w:rPr>
+        <w:t>“</w:t>
+      </w:r>
+      <w:r>
+        <w:rPr>
+          <w:color w:val="72BF44"/>
+          <w:sz w:val="24"/>
+          <w:szCs w:val="24"/>
+          <w:lang w:val="en-US"/>
+        </w:rPr>
+        <w:t>field_ds_chapter</w:t>
+      </w:r>
+      <w:r>
+        <w:rPr>
+          <w:color w:val="72BF44"/>
+          <w:sz w:val="24"/>
+          <w:szCs w:val="24"/>
+        </w:rPr>
+        <w:t xml:space="preserve">” </w:t>
+      </w:r>
+      <w:r>
+        <w:rPr>
+          <w:color w:val="72BF44"/>
+          <w:sz w:val="24"/>
+          <w:szCs w:val="24"/>
+          <w:lang w:val="es-ES_tradnl"/>
+        </w:rPr>
+        <w:t>==2, escribir la linea 2, y asi, hasta 12 que es el maximo)</w:t>
+      </w:r>
+    </w:p>
+    <w:p>
+      <w:pPr>
+        <w:pStyle w:val="Body"/>
+        <w:rPr>
+          <w:sz w:val="24"/>
+          <w:szCs w:val="24"/>
+        </w:rPr>
+      </w:pPr>
+      <w:r>
+        <w:rPr>
+          <w:sz w:val="24"/>
+          <w:szCs w:val="24"/>
+        </w:rPr>
+      </w:r>
+    </w:p>
+    <w:p>
+      <w:pPr>
+        <w:pStyle w:val="Body"/>
+        <w:rPr/>
+      </w:pPr>
+      <w:r>
+        <w:rPr>
+          <w:color w:val="72BF44"/>
+          <w:sz w:val="24"/>
+          <w:szCs w:val="24"/>
+          <w:lang w:val="it-IT"/>
+        </w:rPr>
+        <w:t>Lines 22 to 25 : solo se escriben si hay algo en “f</w:t>
+      </w:r>
+      <w:r>
+        <w:rPr>
+          <w:color w:val="72BF44"/>
+          <w:sz w:val="24"/>
+          <w:szCs w:val="24"/>
+          <w:lang w:val="en-US"/>
+        </w:rPr>
+        <w:t>ield_ds_subpanel_information</w:t>
+      </w:r>
+      <w:r>
+        <w:rPr>
+          <w:color w:val="72BF44"/>
+          <w:sz w:val="24"/>
+          <w:szCs w:val="24"/>
+          <w:lang w:val="it-IT"/>
+        </w:rPr>
+        <w:t xml:space="preserve">”. En ese caso, en </w:t>
+      </w:r>
+      <w:r>
+        <w:rPr>
+          <w:color w:val="72BF44"/>
+          <w:sz w:val="24"/>
+          <w:szCs w:val="24"/>
+          <w:lang w:val="fr-FR"/>
+        </w:rPr>
+        <w:t>[Insert Figure subpanels text]</w:t>
+      </w:r>
+      <w:r>
+        <w:rPr>
+          <w:color w:val="72BF44"/>
+          <w:sz w:val="24"/>
+          <w:szCs w:val="24"/>
+          <w:lang w:val="it-IT"/>
+        </w:rPr>
+        <w:t xml:space="preserve"> poner todo lo que dice en </w:t>
+      </w:r>
+      <w:r>
+        <w:rPr>
+          <w:color w:val="72BF44"/>
+          <w:sz w:val="24"/>
+          <w:szCs w:val="24"/>
+          <w:lang w:val="ar-SA" w:bidi="ar-SA"/>
+        </w:rPr>
+        <w:t>“</w:t>
+      </w:r>
+      <w:r>
+        <w:rPr>
+          <w:color w:val="72BF44"/>
+          <w:sz w:val="24"/>
+          <w:szCs w:val="24"/>
+          <w:lang w:val="en-US"/>
+        </w:rPr>
+        <w:t>field_ds_subpanel_information</w:t>
+      </w:r>
+      <w:r>
+        <w:rPr>
+          <w:color w:val="72BF44"/>
+          <w:sz w:val="24"/>
+          <w:szCs w:val="24"/>
+        </w:rPr>
+        <w:t>”</w:t>
+      </w:r>
+      <w:r>
+        <w:rPr>
+          <w:color w:val="72BF44"/>
+          <w:sz w:val="24"/>
+          <w:szCs w:val="24"/>
+          <w:lang w:val="it-IT"/>
+        </w:rPr>
+        <w:t xml:space="preserve">. </w:t>
+      </w:r>
+      <w:r>
+        <w:rPr>
+          <w:color w:val="72BF44"/>
+          <w:sz w:val="24"/>
+          <w:szCs w:val="24"/>
+          <w:lang w:val="it-IT"/>
+        </w:rPr>
+        <w:t>(*C3-)</w:t>
+      </w:r>
+    </w:p>
+    <w:p>
+      <w:pPr>
+        <w:pStyle w:val="Body"/>
+        <w:rPr>
+          <w:sz w:val="24"/>
+          <w:szCs w:val="24"/>
         </w:rPr>
       </w:pPr>
       <w:r>
@@ -1472,33 +1619,72 @@
       <w:pPr>
         <w:pStyle w:val="Body"/>
         <w:rPr>
-          <w:color w:val="72BF44"/>
-        </w:rPr>
-      </w:pPr>
-      <w:r>
-        <w:rPr>
-          <w:color w:val="72BF44"/>
-          <w:sz w:val="24"/>
-          <w:szCs w:val="24"/>
-          <w:lang w:val="it-IT"/>
-        </w:rPr>
-        <w:t xml:space="preserve">Line 19: </w:t>
-      </w:r>
-      <w:r>
-        <w:rPr>
-          <w:color w:val="72BF44"/>
           <w:sz w:val="24"/>
           <w:szCs w:val="24"/>
           <w:lang w:val="es-ES_tradnl"/>
         </w:rPr>
-        <w:t xml:space="preserve">solo se escribe si </w:t>
-      </w:r>
-      <w:r>
-        <w:rPr>
-          <w:color w:val="72BF44"/>
-          <w:sz w:val="24"/>
-          <w:szCs w:val="24"/>
-          <w:lang w:val="it-IT"/>
+      </w:pPr>
+      <w:r>
+        <w:rPr>
+          <w:color w:val="72BF44"/>
+        </w:rPr>
+      </w:r>
+    </w:p>
+    <w:p>
+      <w:pPr>
+        <w:pStyle w:val="Body"/>
+        <w:rPr>
+          <w:sz w:val="24"/>
+          <w:szCs w:val="24"/>
+          <w:lang w:val="it-IT"/>
+        </w:rPr>
+      </w:pPr>
+      <w:r>
+        <w:rPr>
+          <w:color w:val="72BF44"/>
+        </w:rPr>
+      </w:r>
+    </w:p>
+    <w:p>
+      <w:pPr>
+        <w:pStyle w:val="Body"/>
+        <w:rPr>
+          <w:color w:val="72BF44"/>
+        </w:rPr>
+      </w:pPr>
+      <w:r>
+        <w:rPr>
+          <w:color w:val="72BF44"/>
+          <w:sz w:val="24"/>
+          <w:szCs w:val="24"/>
+          <w:lang w:val="it-IT"/>
+        </w:rPr>
+        <w:t>1) Line 74: reemplazar [TITLE] por (aca hay un condicional, la linea 1 del file “sm</w:t>
+      </w:r>
+      <w:r>
+        <w:rPr>
+          <w:color w:val="72BF44"/>
+          <w:sz w:val="24"/>
+          <w:szCs w:val="24"/>
+          <w:lang w:val="en-US"/>
+        </w:rPr>
+        <w:t>_cit</w:t>
+      </w:r>
+      <w:r>
+        <w:rPr>
+          <w:color w:val="72BF44"/>
+          <w:sz w:val="24"/>
+          <w:szCs w:val="24"/>
+          <w:lang w:val="it-IT"/>
+        </w:rPr>
+        <w:t xml:space="preserve">.txt” if </w:t>
+      </w:r>
+      <w:r>
+        <w:rPr>
+          <w:color w:val="72BF44"/>
+          <w:sz w:val="24"/>
+          <w:szCs w:val="24"/>
+          <w:lang w:val="ar-SA" w:bidi="ar-SA"/>
         </w:rPr>
         <w:t>“</w:t>
       </w:r>
@@ -1509,179 +1695,89 @@
           <w:szCs w:val="24"/>
           <w:lang w:val="en-US"/>
         </w:rPr>
-        <w:t>field_ds_code_archival</w:t>
-      </w:r>
-      <w:r>
-        <w:rPr>
-          <w:color w:val="72BF44"/>
-          <w:sz w:val="24"/>
-          <w:szCs w:val="24"/>
-          <w:lang w:val="it-IT"/>
-        </w:rPr>
-        <w:t>"</w:t>
-      </w:r>
-      <w:r>
-        <w:rPr>
-          <w:color w:val="72BF44"/>
-          <w:sz w:val="24"/>
-          <w:szCs w:val="24"/>
+        <w:t>field_ds_chapter</w:t>
+      </w:r>
+      <w:r>
+        <w:rPr>
+          <w:color w:val="72BF44"/>
+          <w:sz w:val="24"/>
+          <w:szCs w:val="24"/>
+        </w:rPr>
+        <w:t>”</w:t>
+      </w:r>
+      <w:r>
+        <w:rPr>
+          <w:color w:val="72BF44"/>
+          <w:sz w:val="24"/>
+          <w:szCs w:val="24"/>
+          <w:lang w:val="it-IT"/>
+        </w:rPr>
+        <w:t xml:space="preserve"> es igual a 1, la linea 2 si </w:t>
+      </w:r>
+      <w:r>
+        <w:rPr>
+          <w:color w:val="72BF44"/>
+          <w:sz w:val="24"/>
+          <w:szCs w:val="24"/>
+          <w:lang w:val="ar-SA" w:bidi="ar-SA"/>
+        </w:rPr>
+        <w:t>“</w:t>
+      </w:r>
+      <w:r>
+        <w:rPr>
+          <w:color w:val="72BF44"/>
+          <w:sz w:val="24"/>
+          <w:szCs w:val="24"/>
+          <w:lang w:val="en-US"/>
+        </w:rPr>
+        <w:t>field_ds_chapter</w:t>
+      </w:r>
+      <w:r>
+        <w:rPr>
+          <w:color w:val="72BF44"/>
+          <w:sz w:val="24"/>
+          <w:szCs w:val="24"/>
+        </w:rPr>
+        <w:t>”</w:t>
+      </w:r>
+      <w:r>
+        <w:rPr>
+          <w:color w:val="72BF44"/>
+          <w:sz w:val="24"/>
+          <w:szCs w:val="24"/>
+          <w:lang w:val="it-IT"/>
+        </w:rPr>
+        <w:t xml:space="preserve"> es igual a 2 y asi, hasta 12)</w:t>
+      </w:r>
+    </w:p>
+    <w:p>
+      <w:pPr>
+        <w:pStyle w:val="Body"/>
+        <w:rPr>
+          <w:sz w:val="24"/>
+          <w:szCs w:val="24"/>
+        </w:rPr>
+      </w:pPr>
+      <w:r>
+        <w:rPr>
+          <w:sz w:val="24"/>
+          <w:szCs w:val="24"/>
+        </w:rPr>
+      </w:r>
+    </w:p>
+    <w:p>
+      <w:pPr>
+        <w:pStyle w:val="Body"/>
+        <w:rPr>
           <w:lang w:val="es-ES_tradnl"/>
         </w:rPr>
-        <w:t xml:space="preserve"> es "Yes"</w:t>
-      </w:r>
-    </w:p>
-    <w:p>
-      <w:pPr>
-        <w:pStyle w:val="Body"/>
-        <w:rPr>
-          <w:sz w:val="24"/>
-          <w:szCs w:val="24"/>
-          <w:lang w:val="it-IT"/>
-        </w:rPr>
-      </w:pPr>
-      <w:r>
-        <w:rPr>
-          <w:color w:val="72BF44"/>
-        </w:rPr>
-      </w:r>
-    </w:p>
-    <w:p>
-      <w:pPr>
-        <w:pStyle w:val="Body"/>
-        <w:rPr>
-          <w:color w:val="72BF44"/>
-        </w:rPr>
-      </w:pPr>
-      <w:r>
-        <w:rPr>
-          <w:color w:val="72BF44"/>
-          <w:sz w:val="24"/>
-          <w:szCs w:val="24"/>
-          <w:lang w:val="it-IT"/>
-        </w:rPr>
-        <w:t>1) Line 74: reemplazar [TITLE] por (aca hay un condicional, la linea 1 del file “sm</w:t>
-      </w:r>
-      <w:r>
-        <w:rPr>
-          <w:color w:val="72BF44"/>
-          <w:sz w:val="24"/>
-          <w:szCs w:val="24"/>
-          <w:lang w:val="en-US"/>
-        </w:rPr>
-        <w:t>_cit</w:t>
-      </w:r>
-      <w:r>
-        <w:rPr>
-          <w:color w:val="72BF44"/>
-          <w:sz w:val="24"/>
-          <w:szCs w:val="24"/>
-          <w:lang w:val="it-IT"/>
-        </w:rPr>
-        <w:t xml:space="preserve">.txt” if </w:t>
-      </w:r>
-      <w:r>
-        <w:rPr>
-          <w:color w:val="72BF44"/>
-          <w:sz w:val="24"/>
-          <w:szCs w:val="24"/>
-          <w:lang w:val="ar-SA" w:bidi="ar-SA"/>
-        </w:rPr>
-        <w:t>“</w:t>
-      </w:r>
-      <w:r>
-        <w:rPr>
-          <w:color w:val="72BF44"/>
-          <w:sz w:val="24"/>
-          <w:szCs w:val="24"/>
-          <w:lang w:val="en-US"/>
-        </w:rPr>
-        <w:t>field_ds_chapter</w:t>
-      </w:r>
-      <w:r>
-        <w:rPr>
-          <w:color w:val="72BF44"/>
-          <w:sz w:val="24"/>
-          <w:szCs w:val="24"/>
-        </w:rPr>
-        <w:t>”</w:t>
-      </w:r>
-      <w:r>
-        <w:rPr>
-          <w:color w:val="72BF44"/>
-          <w:sz w:val="24"/>
-          <w:szCs w:val="24"/>
-          <w:lang w:val="it-IT"/>
-        </w:rPr>
-        <w:t xml:space="preserve"> es igual a 1, la linea 2 si </w:t>
-      </w:r>
-      <w:r>
-        <w:rPr>
-          <w:color w:val="72BF44"/>
-          <w:sz w:val="24"/>
-          <w:szCs w:val="24"/>
-          <w:lang w:val="ar-SA" w:bidi="ar-SA"/>
-        </w:rPr>
-        <w:t>“</w:t>
-      </w:r>
-      <w:r>
-        <w:rPr>
-          <w:color w:val="72BF44"/>
-          <w:sz w:val="24"/>
-          <w:szCs w:val="24"/>
-          <w:lang w:val="en-US"/>
-        </w:rPr>
-        <w:t>field_ds_chapter</w:t>
-      </w:r>
-      <w:r>
-        <w:rPr>
-          <w:color w:val="72BF44"/>
-          <w:sz w:val="24"/>
-          <w:szCs w:val="24"/>
-        </w:rPr>
-        <w:t>”</w:t>
-      </w:r>
-      <w:r>
-        <w:rPr>
-          <w:color w:val="72BF44"/>
-          <w:sz w:val="24"/>
-          <w:szCs w:val="24"/>
-          <w:lang w:val="it-IT"/>
-        </w:rPr>
-        <w:t xml:space="preserve"> es igual a 2 y asi, hasta 12)</w:t>
-      </w:r>
-    </w:p>
-    <w:p>
-      <w:pPr>
-        <w:pStyle w:val="Body"/>
-        <w:rPr>
-          <w:sz w:val="24"/>
-          <w:szCs w:val="24"/>
-        </w:rPr>
-      </w:pPr>
-      <w:r>
-        <w:rPr>
-          <w:sz w:val="24"/>
-          <w:szCs w:val="24"/>
-        </w:rPr>
-      </w:r>
-    </w:p>
-    <w:p>
-      <w:pPr>
-        <w:pStyle w:val="Body"/>
-        <w:rPr>
-          <w:color w:val="72BF44"/>
-          <w:sz w:val="24"/>
-          <w:szCs w:val="24"/>
-        </w:rPr>
-      </w:pPr>
-      <w:r>
-        <w:rPr>
-          <w:color w:val="72BF44"/>
-          <w:sz w:val="24"/>
-          <w:szCs w:val="24"/>
-          <w:lang w:val="it-IT"/>
-        </w:rPr>
-        <w:t xml:space="preserve">Lines 77 to 80: solo se escriben si se escribe Line 19. </w:t>
+      </w:pPr>
+      <w:r>
+        <w:rPr>
+          <w:color w:val="72BF44"/>
+          <w:sz w:val="24"/>
+          <w:szCs w:val="24"/>
+        </w:rPr>
       </w:r>
     </w:p>
     <w:p>

</xml_diff>

<commit_message>
nombres de autores completado
</commit_message>
<xml_diff>
--- a/info/Comments_Ale.docx
+++ b/info/Comments_Ale.docx
@@ -418,6 +418,7 @@
       </w:pPr>
       <w:r>
         <w:rPr>
+          <w:color w:val="72BF44"/>
           <w:sz w:val="24"/>
           <w:szCs w:val="24"/>
           <w:lang w:val="it-IT"/>
@@ -426,6 +427,7 @@
       </w:r>
       <w:r>
         <w:rPr>
+          <w:color w:val="72BF44"/>
           <w:sz w:val="24"/>
           <w:szCs w:val="24"/>
           <w:lang w:val="en-US"/>
@@ -434,6 +436,7 @@
       </w:r>
       <w:r>
         <w:rPr>
+          <w:color w:val="72BF44"/>
           <w:sz w:val="24"/>
           <w:szCs w:val="24"/>
           <w:lang w:val="it-IT"/>
@@ -445,27 +448,30 @@
       <w:pPr>
         <w:pStyle w:val="Body"/>
         <w:rPr>
-          <w:sz w:val="24"/>
-          <w:szCs w:val="24"/>
-        </w:rPr>
-      </w:pPr>
-      <w:r>
-        <w:rPr>
-          <w:sz w:val="24"/>
-          <w:szCs w:val="24"/>
-        </w:rPr>
-      </w:r>
-    </w:p>
-    <w:p>
-      <w:pPr>
-        <w:pStyle w:val="Body"/>
-        <w:rPr>
-          <w:sz w:val="24"/>
-          <w:szCs w:val="24"/>
-        </w:rPr>
-      </w:pPr>
-      <w:r>
-        <w:rPr>
+          <w:color w:val="72BF44"/>
+          <w:sz w:val="24"/>
+          <w:szCs w:val="24"/>
+        </w:rPr>
+      </w:pPr>
+      <w:r>
+        <w:rPr>
+          <w:color w:val="72BF44"/>
+          <w:sz w:val="24"/>
+          <w:szCs w:val="24"/>
+        </w:rPr>
+      </w:r>
+    </w:p>
+    <w:p>
+      <w:pPr>
+        <w:pStyle w:val="Body"/>
+        <w:rPr>
+          <w:sz w:val="24"/>
+          <w:szCs w:val="24"/>
+        </w:rPr>
+      </w:pPr>
+      <w:r>
+        <w:rPr>
+          <w:color w:val="72BF44"/>
           <w:sz w:val="24"/>
           <w:szCs w:val="24"/>
           <w:lang w:val="it-IT"/>
@@ -474,6 +480,7 @@
       </w:r>
       <w:r>
         <w:rPr>
+          <w:color w:val="72BF44"/>
           <w:sz w:val="24"/>
           <w:szCs w:val="24"/>
           <w:lang w:val="en-US"/>
@@ -482,6 +489,7 @@
       </w:r>
       <w:r>
         <w:rPr>
+          <w:color w:val="72BF44"/>
           <w:sz w:val="24"/>
           <w:szCs w:val="24"/>
           <w:lang w:val="it-IT"/>
@@ -514,6 +522,7 @@
       </w:pPr>
       <w:r>
         <w:rPr>
+          <w:color w:val="72BF44"/>
           <w:sz w:val="24"/>
           <w:szCs w:val="24"/>
           <w:lang w:val="it-IT"/>
@@ -522,6 +531,7 @@
       </w:r>
       <w:r>
         <w:rPr>
+          <w:color w:val="72BF44"/>
           <w:sz w:val="24"/>
           <w:szCs w:val="24"/>
         </w:rPr>
@@ -529,6 +539,7 @@
       </w:r>
       <w:r>
         <w:rPr>
+          <w:color w:val="72BF44"/>
           <w:sz w:val="24"/>
           <w:szCs w:val="24"/>
           <w:lang w:val="it-IT"/>
@@ -537,6 +548,7 @@
       </w:r>
       <w:r>
         <w:rPr>
+          <w:color w:val="72BF44"/>
           <w:sz w:val="24"/>
           <w:szCs w:val="24"/>
           <w:lang w:val="en-US"/>
@@ -545,6 +557,7 @@
       </w:r>
       <w:r>
         <w:rPr>
+          <w:color w:val="72BF44"/>
           <w:sz w:val="24"/>
           <w:szCs w:val="24"/>
           <w:lang w:val="it-IT"/>
@@ -556,24 +569,29 @@
       <w:pPr>
         <w:pStyle w:val="Body"/>
         <w:rPr>
-          <w:sz w:val="24"/>
-          <w:szCs w:val="24"/>
-        </w:rPr>
-      </w:pPr>
-      <w:r>
-        <w:rPr>
-          <w:sz w:val="24"/>
-          <w:szCs w:val="24"/>
-        </w:rPr>
-      </w:r>
-    </w:p>
-    <w:p>
-      <w:pPr>
-        <w:pStyle w:val="Body"/>
-        <w:rPr/>
-      </w:pPr>
-      <w:r>
-        <w:rPr>
+          <w:color w:val="72BF44"/>
+          <w:sz w:val="24"/>
+          <w:szCs w:val="24"/>
+        </w:rPr>
+      </w:pPr>
+      <w:r>
+        <w:rPr>
+          <w:color w:val="72BF44"/>
+          <w:sz w:val="24"/>
+          <w:szCs w:val="24"/>
+        </w:rPr>
+      </w:r>
+    </w:p>
+    <w:p>
+      <w:pPr>
+        <w:pStyle w:val="Body"/>
+        <w:rPr>
+          <w:color w:val="72BF44"/>
+        </w:rPr>
+      </w:pPr>
+      <w:r>
+        <w:rPr>
+          <w:color w:val="72BF44"/>
           <w:sz w:val="24"/>
           <w:szCs w:val="24"/>
           <w:lang w:val="it-IT"/>
@@ -582,6 +600,7 @@
       </w:r>
       <w:r>
         <w:rPr>
+          <w:color w:val="72BF44"/>
           <w:sz w:val="24"/>
           <w:szCs w:val="24"/>
           <w:lang w:val="en-US"/>
@@ -590,6 +609,7 @@
       </w:r>
       <w:r>
         <w:rPr>
+          <w:color w:val="72BF44"/>
           <w:sz w:val="24"/>
           <w:szCs w:val="24"/>
           <w:lang w:val="it-IT"/>

</xml_diff>